<commit_message>
Update to design docs for sockets
Decided to use sockets instead of HTTP authentication. Removing token
information (diagrams need to be updated) as well as adding in various
interfaces to support the Observer pattern.
</commit_message>
<xml_diff>
--- a/doc/Java/Functional Spec - Server.docx
+++ b/doc/Java/Functional Spec - Server.docx
@@ -86,24 +86,40 @@
       <w:r>
         <w:t xml:space="preserve">Figure </w:t>
       </w:r>
-      <w:fldSimple w:instr=" SEQ Figure \* ARABIC ">
-        <w:r>
-          <w:rPr>
-            <w:noProof/>
-          </w:rPr>
-          <w:t>1</w:t>
-        </w:r>
-      </w:fldSimple>
+      <w:r>
+        <w:fldChar w:fldCharType="begin"/>
+      </w:r>
+      <w:r>
+        <w:instrText xml:space="preserve"> SEQ Figure \* ARABIC </w:instrText>
+      </w:r>
+      <w:r>
+        <w:fldChar w:fldCharType="separate"/>
+      </w:r>
+      <w:r>
+        <w:rPr>
+          <w:noProof/>
+        </w:rPr>
+        <w:t>1</w:t>
+      </w:r>
+      <w:r>
+        <w:rPr>
+          <w:noProof/>
+        </w:rPr>
+        <w:fldChar w:fldCharType="end"/>
+      </w:r>
       <w:r>
         <w:t>: User Creation Attempt</w:t>
       </w:r>
     </w:p>
     <w:p>
-      <w:proofErr w:type="gramStart"/>
-      <w:r>
-        <w:t>Words coming soon.</w:t>
-      </w:r>
-      <w:proofErr w:type="gramEnd"/>
+      <w:r>
+        <w:t xml:space="preserve">During the registration process, a success message shall only be sent if the username is valid and not already in use, the email is valid and not already in use, and the password is valid. At that point, the new user shall be stored in the database, and a success message returned. If any of the preconditions fail, or if the database cannot be written to for some reason, an error shall be returned. </w:t>
+      </w:r>
+    </w:p>
+    <w:p>
+      <w:r>
+        <w:t xml:space="preserve">This shall be handled by the DAO object instantiated when the server was started. </w:t>
+      </w:r>
     </w:p>
     <w:p>
       <w:pPr>
@@ -174,32 +190,277 @@
       <w:r>
         <w:t xml:space="preserve">Figure </w:t>
       </w:r>
-      <w:fldSimple w:instr=" SEQ Figure \* ARABIC ">
-        <w:r>
-          <w:rPr>
-            <w:noProof/>
-          </w:rPr>
-          <w:t>2</w:t>
-        </w:r>
-      </w:fldSimple>
+      <w:r>
+        <w:fldChar w:fldCharType="begin"/>
+      </w:r>
+      <w:r>
+        <w:instrText xml:space="preserve"> SEQ Figure \* ARABIC </w:instrText>
+      </w:r>
+      <w:r>
+        <w:fldChar w:fldCharType="separate"/>
+      </w:r>
+      <w:r>
+        <w:rPr>
+          <w:noProof/>
+        </w:rPr>
+        <w:t>2</w:t>
+      </w:r>
+      <w:r>
+        <w:rPr>
+          <w:noProof/>
+        </w:rPr>
+        <w:fldChar w:fldCharType="end"/>
+      </w:r>
       <w:r>
         <w:t>: Authentication Attempt</w:t>
       </w:r>
     </w:p>
     <w:p>
+      <w:r>
+        <w:t>During the login process, the database shall be queried with the combination of username and hashed password. If a record does not exist with that combination in it, an invalid credentials error shall be sent to the client. If there is an issue accessing the database, an error shall be sent to the client. Otherwise, a success message</w:t>
+      </w:r>
+      <w:r>
+        <w:t xml:space="preserve"> shall be sent</w:t>
+      </w:r>
+      <w:r>
+        <w:t xml:space="preserve"> back to the client. </w:t>
+      </w:r>
+    </w:p>
+    <w:p>
+      <w:pPr>
+        <w:pStyle w:val="Heading2"/>
+      </w:pPr>
+      <w:r>
+        <w:t>Program Flow: Joining a Game</w:t>
+      </w:r>
+    </w:p>
+    <w:p>
+      <w:pPr>
+        <w:pStyle w:val="Heading2"/>
+      </w:pPr>
+      <w:r>
+        <w:t>Program Flow: Game Actions</w:t>
+      </w:r>
+      <w:bookmarkStart w:id="0" w:name="_GoBack"/>
+      <w:bookmarkEnd w:id="0"/>
+    </w:p>
+    <w:p>
+      <w:pPr>
+        <w:pStyle w:val="Heading1"/>
+      </w:pPr>
+      <w:r>
+        <w:t>Interfaces</w:t>
+      </w:r>
+    </w:p>
+    <w:p>
+      <w:pPr>
+        <w:pStyle w:val="Heading2"/>
+      </w:pPr>
+      <w:proofErr w:type="spellStart"/>
       <w:proofErr w:type="gramStart"/>
       <w:r>
-        <w:t>Words coming soon.</w:t>
-      </w:r>
+        <w:t>iClient</w:t>
+      </w:r>
+      <w:proofErr w:type="spellEnd"/>
       <w:proofErr w:type="gramEnd"/>
     </w:p>
-    <w:p/>
+    <w:p>
+      <w:r>
+        <w:t>This represents a client that can send and receive messages</w:t>
+      </w:r>
+    </w:p>
+    <w:p>
+      <w:pPr>
+        <w:rPr>
+          <w:b/>
+        </w:rPr>
+      </w:pPr>
+      <w:r>
+        <w:rPr>
+          <w:b/>
+        </w:rPr>
+        <w:t>Instance Methods</w:t>
+      </w:r>
+    </w:p>
+    <w:p>
+      <w:pPr>
+        <w:pStyle w:val="ListParagraph"/>
+        <w:numPr>
+          <w:ilvl w:val="0"/>
+          <w:numId w:val="10"/>
+        </w:numPr>
+      </w:pPr>
+      <w:proofErr w:type="spellStart"/>
+      <w:r>
+        <w:t>receiveMessage</w:t>
+      </w:r>
+      <w:proofErr w:type="spellEnd"/>
+    </w:p>
+    <w:p>
+      <w:pPr>
+        <w:pStyle w:val="ListParagraph"/>
+        <w:numPr>
+          <w:ilvl w:val="0"/>
+          <w:numId w:val="10"/>
+        </w:numPr>
+      </w:pPr>
+      <w:proofErr w:type="spellStart"/>
+      <w:r>
+        <w:t>sendMessage</w:t>
+      </w:r>
+      <w:proofErr w:type="spellEnd"/>
+    </w:p>
+    <w:p>
+      <w:pPr>
+        <w:pStyle w:val="Heading2"/>
+      </w:pPr>
+      <w:proofErr w:type="spellStart"/>
+      <w:proofErr w:type="gramStart"/>
+      <w:r>
+        <w:t>iClientObserver</w:t>
+      </w:r>
+      <w:proofErr w:type="spellEnd"/>
+      <w:proofErr w:type="gramEnd"/>
+    </w:p>
+    <w:p>
+      <w:r>
+        <w:t xml:space="preserve">This represents something that observes a client. It defines a common callback to be used. </w:t>
+      </w:r>
+    </w:p>
+    <w:p>
+      <w:pPr>
+        <w:rPr>
+          <w:b/>
+        </w:rPr>
+      </w:pPr>
+      <w:r>
+        <w:rPr>
+          <w:b/>
+        </w:rPr>
+        <w:lastRenderedPageBreak/>
+        <w:t>Instance Methods</w:t>
+      </w:r>
+    </w:p>
+    <w:p>
+      <w:pPr>
+        <w:pStyle w:val="ListParagraph"/>
+        <w:numPr>
+          <w:ilvl w:val="0"/>
+          <w:numId w:val="11"/>
+        </w:numPr>
+      </w:pPr>
+      <w:proofErr w:type="spellStart"/>
+      <w:r>
+        <w:t>onMessageReceived</w:t>
+      </w:r>
+      <w:proofErr w:type="spellEnd"/>
+    </w:p>
+    <w:p>
+      <w:pPr>
+        <w:pStyle w:val="Heading2"/>
+      </w:pPr>
+      <w:proofErr w:type="spellStart"/>
+      <w:proofErr w:type="gramStart"/>
+      <w:r>
+        <w:t>iGameObserver</w:t>
+      </w:r>
+      <w:proofErr w:type="spellEnd"/>
+      <w:proofErr w:type="gramEnd"/>
+    </w:p>
+    <w:p>
+      <w:r>
+        <w:t>This represents something that observes the state of a game. It defines a common callback to be used.</w:t>
+      </w:r>
+    </w:p>
+    <w:p>
+      <w:r>
+        <w:rPr>
+          <w:b/>
+        </w:rPr>
+        <w:t>Instance Methods</w:t>
+      </w:r>
+    </w:p>
+    <w:p>
+      <w:pPr>
+        <w:pStyle w:val="ListParagraph"/>
+        <w:numPr>
+          <w:ilvl w:val="0"/>
+          <w:numId w:val="11"/>
+        </w:numPr>
+      </w:pPr>
+      <w:proofErr w:type="spellStart"/>
+      <w:r>
+        <w:t>onGameStateChanged</w:t>
+      </w:r>
+      <w:proofErr w:type="spellEnd"/>
+    </w:p>
+    <w:p>
+      <w:pPr>
+        <w:pStyle w:val="Heading2"/>
+      </w:pPr>
+      <w:proofErr w:type="spellStart"/>
+      <w:proofErr w:type="gramStart"/>
+      <w:r>
+        <w:t>iObservable</w:t>
+      </w:r>
+      <w:proofErr w:type="spellEnd"/>
+      <w:proofErr w:type="gramEnd"/>
+    </w:p>
+    <w:p>
+      <w:r>
+        <w:t xml:space="preserve">This represents something that can be observed. </w:t>
+      </w:r>
+    </w:p>
+    <w:p>
+      <w:pPr>
+        <w:rPr>
+          <w:b/>
+        </w:rPr>
+      </w:pPr>
+      <w:r>
+        <w:rPr>
+          <w:b/>
+        </w:rPr>
+        <w:t>Instance Methods</w:t>
+      </w:r>
+    </w:p>
+    <w:p>
+      <w:pPr>
+        <w:pStyle w:val="ListParagraph"/>
+        <w:numPr>
+          <w:ilvl w:val="0"/>
+          <w:numId w:val="11"/>
+        </w:numPr>
+      </w:pPr>
+      <w:proofErr w:type="spellStart"/>
+      <w:r>
+        <w:t>addObserver</w:t>
+      </w:r>
+      <w:proofErr w:type="spellEnd"/>
+    </w:p>
+    <w:p>
+      <w:pPr>
+        <w:pStyle w:val="ListParagraph"/>
+        <w:numPr>
+          <w:ilvl w:val="0"/>
+          <w:numId w:val="11"/>
+        </w:numPr>
+      </w:pPr>
+      <w:proofErr w:type="spellStart"/>
+      <w:r>
+        <w:t>removeObserver</w:t>
+      </w:r>
+      <w:proofErr w:type="spellEnd"/>
+    </w:p>
     <w:p>
       <w:pPr>
         <w:pStyle w:val="Heading1"/>
       </w:pPr>
       <w:r>
-        <w:t>Components</w:t>
+        <w:t>C</w:t>
+      </w:r>
+      <w:r>
+        <w:t>lasses</w:t>
       </w:r>
     </w:p>
     <w:p>
@@ -262,14 +523,27 @@
       <w:r>
         <w:t xml:space="preserve">Figure </w:t>
       </w:r>
-      <w:fldSimple w:instr=" SEQ Figure \* ARABIC ">
-        <w:r>
-          <w:rPr>
-            <w:noProof/>
-          </w:rPr>
-          <w:t>3</w:t>
-        </w:r>
-      </w:fldSimple>
+      <w:r>
+        <w:fldChar w:fldCharType="begin"/>
+      </w:r>
+      <w:r>
+        <w:instrText xml:space="preserve"> SEQ Figure \* ARABIC </w:instrText>
+      </w:r>
+      <w:r>
+        <w:fldChar w:fldCharType="separate"/>
+      </w:r>
+      <w:r>
+        <w:rPr>
+          <w:noProof/>
+        </w:rPr>
+        <w:t>3</w:t>
+      </w:r>
+      <w:r>
+        <w:rPr>
+          <w:noProof/>
+        </w:rPr>
+        <w:fldChar w:fldCharType="end"/>
+      </w:r>
       <w:r>
         <w:t>: Class Diagram</w:t>
       </w:r>
@@ -280,552 +554,1054 @@
       </w:pPr>
       <w:proofErr w:type="spellStart"/>
       <w:r>
+        <w:t>PokerServer</w:t>
+      </w:r>
+      <w:proofErr w:type="spellEnd"/>
+    </w:p>
+    <w:p>
+      <w:r>
+        <w:t>Instances of t</w:t>
+      </w:r>
+      <w:r>
+        <w:t>he class “</w:t>
+      </w:r>
+      <w:proofErr w:type="spellStart"/>
+      <w:r>
+        <w:t>PokerServer</w:t>
+      </w:r>
+      <w:proofErr w:type="spellEnd"/>
+      <w:r>
+        <w:t xml:space="preserve">” shall </w:t>
+      </w:r>
+      <w:r>
+        <w:t>represent a single</w:t>
+      </w:r>
+      <w:r>
+        <w:t xml:space="preserve"> concurrent server running. Each instance of the server shall listen on a specific port. It shall have the responsibility for managing connections and creating game objects as needed. </w:t>
+      </w:r>
+    </w:p>
+    <w:p>
+      <w:r>
+        <w:rPr>
+          <w:b/>
+        </w:rPr>
+        <w:t>Instance</w:t>
+      </w:r>
+      <w:r>
+        <w:rPr>
+          <w:b/>
+        </w:rPr>
+        <w:t xml:space="preserve"> Members:</w:t>
+      </w:r>
+      <w:r>
+        <w:t xml:space="preserve"> </w:t>
+      </w:r>
+    </w:p>
+    <w:p>
+      <w:pPr>
+        <w:pStyle w:val="ListParagraph"/>
+        <w:numPr>
+          <w:ilvl w:val="0"/>
+          <w:numId w:val="1"/>
+        </w:numPr>
+      </w:pPr>
+      <w:proofErr w:type="spellStart"/>
+      <w:r>
+        <w:t>ArrayList</w:t>
+      </w:r>
+      <w:proofErr w:type="spellEnd"/>
+      <w:r>
+        <w:t xml:space="preserve">&lt;Game&gt; </w:t>
+      </w:r>
+      <w:proofErr w:type="spellStart"/>
+      <w:r>
+        <w:t>a</w:t>
+      </w:r>
+      <w:r>
+        <w:t>ctiveGames</w:t>
+      </w:r>
+      <w:proofErr w:type="spellEnd"/>
+    </w:p>
+    <w:p>
+      <w:pPr>
+        <w:pStyle w:val="ListParagraph"/>
+        <w:numPr>
+          <w:ilvl w:val="0"/>
+          <w:numId w:val="1"/>
+        </w:numPr>
+      </w:pPr>
+      <w:proofErr w:type="spellStart"/>
+      <w:r>
+        <w:t>ArrayList</w:t>
+      </w:r>
+      <w:proofErr w:type="spellEnd"/>
+      <w:r>
+        <w:t xml:space="preserve">&lt;Player&gt; </w:t>
+      </w:r>
+      <w:proofErr w:type="spellStart"/>
+      <w:r>
+        <w:t>c</w:t>
+      </w:r>
+      <w:r>
+        <w:t>onnectedPlayers</w:t>
+      </w:r>
+      <w:proofErr w:type="spellEnd"/>
+    </w:p>
+    <w:p>
+      <w:pPr>
+        <w:pStyle w:val="ListParagraph"/>
+        <w:numPr>
+          <w:ilvl w:val="0"/>
+          <w:numId w:val="1"/>
+        </w:numPr>
+      </w:pPr>
+      <w:proofErr w:type="spellStart"/>
+      <w:r>
+        <w:t>ArrayList</w:t>
+      </w:r>
+      <w:proofErr w:type="spellEnd"/>
+      <w:r>
+        <w:t xml:space="preserve">&lt;Player&gt; </w:t>
+      </w:r>
+      <w:proofErr w:type="spellStart"/>
+      <w:r>
+        <w:t>lobbyPlayers</w:t>
+      </w:r>
+      <w:proofErr w:type="spellEnd"/>
+    </w:p>
+    <w:p>
+      <w:pPr>
+        <w:pStyle w:val="ListParagraph"/>
+        <w:numPr>
+          <w:ilvl w:val="0"/>
+          <w:numId w:val="1"/>
+        </w:numPr>
+      </w:pPr>
+      <w:r>
         <w:lastRenderedPageBreak/>
-        <w:t>PokerServer</w:t>
-      </w:r>
-      <w:proofErr w:type="spellEnd"/>
-    </w:p>
-    <w:p>
-      <w:r>
-        <w:t>Instances of t</w:t>
-      </w:r>
-      <w:r>
-        <w:t>he class “</w:t>
-      </w:r>
-      <w:proofErr w:type="spellStart"/>
-      <w:r>
-        <w:t>PokerServer</w:t>
-      </w:r>
-      <w:proofErr w:type="spellEnd"/>
-      <w:r>
-        <w:t xml:space="preserve">” shall </w:t>
-      </w:r>
-      <w:r>
-        <w:t>represent a single</w:t>
-      </w:r>
-      <w:r>
-        <w:t xml:space="preserve"> concurrent server running. Each instance of the server shall listen on a specific port. It shall have the responsibility for managing connections and creating game objects as needed. </w:t>
-      </w:r>
-    </w:p>
-    <w:p>
-      <w:r>
-        <w:rPr>
-          <w:b/>
-        </w:rPr>
-        <w:t>Class Members:</w:t>
+        <w:t>DAO Database</w:t>
+      </w:r>
+    </w:p>
+    <w:p>
+      <w:r>
+        <w:rPr>
+          <w:b/>
+        </w:rPr>
+        <w:t xml:space="preserve">Instance </w:t>
+      </w:r>
+      <w:r>
+        <w:rPr>
+          <w:b/>
+        </w:rPr>
+        <w:t>Methods:</w:t>
+      </w:r>
+    </w:p>
+    <w:p>
+      <w:pPr>
+        <w:pStyle w:val="ListParagraph"/>
+        <w:numPr>
+          <w:ilvl w:val="0"/>
+          <w:numId w:val="2"/>
+        </w:numPr>
+      </w:pPr>
+      <w:r>
+        <w:t>main</w:t>
+      </w:r>
+    </w:p>
+    <w:p>
+      <w:pPr>
+        <w:pStyle w:val="ListParagraph"/>
+        <w:numPr>
+          <w:ilvl w:val="0"/>
+          <w:numId w:val="2"/>
+        </w:numPr>
+      </w:pPr>
+      <w:proofErr w:type="spellStart"/>
+      <w:r>
+        <w:t>createGame</w:t>
+      </w:r>
+      <w:proofErr w:type="spellEnd"/>
+    </w:p>
+    <w:p>
+      <w:pPr>
+        <w:pStyle w:val="ListParagraph"/>
+        <w:numPr>
+          <w:ilvl w:val="0"/>
+          <w:numId w:val="2"/>
+        </w:numPr>
+      </w:pPr>
+      <w:proofErr w:type="spellStart"/>
+      <w:r>
+        <w:t>addClient</w:t>
+      </w:r>
+      <w:proofErr w:type="spellEnd"/>
+    </w:p>
+    <w:p>
+      <w:pPr>
+        <w:pStyle w:val="ListParagraph"/>
+      </w:pPr>
+    </w:p>
+    <w:p>
+      <w:pPr>
+        <w:pStyle w:val="Heading2"/>
+      </w:pPr>
+      <w:r>
+        <w:t>DAO</w:t>
+      </w:r>
+    </w:p>
+    <w:p>
+      <w:r>
+        <w:t xml:space="preserve">Instances of the class “DAO” shall represent individual databases in which data may be persisted. In practice, there should only be one instance per server. </w:t>
+      </w:r>
+    </w:p>
+    <w:p>
+      <w:pPr>
+        <w:rPr>
+          <w:b/>
+        </w:rPr>
+      </w:pPr>
+      <w:r>
+        <w:rPr>
+          <w:b/>
+        </w:rPr>
+        <w:t>Instance Members</w:t>
+      </w:r>
+    </w:p>
+    <w:p>
+      <w:pPr>
+        <w:rPr>
+          <w:b/>
+        </w:rPr>
+      </w:pPr>
+      <w:r>
+        <w:rPr>
+          <w:b/>
+        </w:rPr>
+        <w:t>Instance Methods</w:t>
+      </w:r>
+    </w:p>
+    <w:p>
+      <w:pPr>
+        <w:pStyle w:val="ListParagraph"/>
+        <w:numPr>
+          <w:ilvl w:val="0"/>
+          <w:numId w:val="7"/>
+        </w:numPr>
+      </w:pPr>
+      <w:proofErr w:type="spellStart"/>
+      <w:r>
+        <w:t>updatePlayer</w:t>
+      </w:r>
+      <w:proofErr w:type="spellEnd"/>
+    </w:p>
+    <w:p>
+      <w:pPr>
+        <w:pStyle w:val="ListParagraph"/>
+        <w:numPr>
+          <w:ilvl w:val="0"/>
+          <w:numId w:val="7"/>
+        </w:numPr>
+      </w:pPr>
+      <w:proofErr w:type="spellStart"/>
+      <w:r>
+        <w:t>checkCredentials</w:t>
+      </w:r>
+      <w:proofErr w:type="spellEnd"/>
+    </w:p>
+    <w:p>
+      <w:pPr>
+        <w:pStyle w:val="ListParagraph"/>
+        <w:numPr>
+          <w:ilvl w:val="0"/>
+          <w:numId w:val="7"/>
+        </w:numPr>
+      </w:pPr>
+      <w:proofErr w:type="spellStart"/>
+      <w:r>
+        <w:t>addPlayer</w:t>
+      </w:r>
+      <w:proofErr w:type="spellEnd"/>
+    </w:p>
+    <w:p>
+      <w:pPr>
+        <w:pStyle w:val="Heading2"/>
+      </w:pPr>
+      <w:r>
+        <w:t>Game</w:t>
+      </w:r>
+      <w:r>
+        <w:t xml:space="preserve"> &lt;</w:t>
+      </w:r>
+      <w:proofErr w:type="spellStart"/>
+      <w:r>
+        <w:t>iObservable</w:t>
+      </w:r>
+      <w:proofErr w:type="spellEnd"/>
+      <w:r>
+        <w:t>&gt;</w:t>
+      </w:r>
+    </w:p>
+    <w:p>
+      <w:r>
+        <w:t>Instances of the class “Game” shall represent a single game currently in progress. It shall handle the turns of the game, including enforcing the business rules.</w:t>
+      </w:r>
+      <w:r>
+        <w:t xml:space="preserve"> There is the possibility of observing a game without being a player in it, though no client currently implements this behavior.  </w:t>
+      </w:r>
+    </w:p>
+    <w:p>
+      <w:r>
+        <w:rPr>
+          <w:b/>
+        </w:rPr>
+        <w:t xml:space="preserve">Instance </w:t>
+      </w:r>
+      <w:r>
+        <w:rPr>
+          <w:b/>
+        </w:rPr>
+        <w:t>Members</w:t>
+      </w:r>
+    </w:p>
+    <w:p>
+      <w:pPr>
+        <w:pStyle w:val="ListParagraph"/>
+        <w:numPr>
+          <w:ilvl w:val="0"/>
+          <w:numId w:val="3"/>
+        </w:numPr>
+      </w:pPr>
+      <w:proofErr w:type="spellStart"/>
+      <w:r>
+        <w:t>ArrayList</w:t>
+      </w:r>
+      <w:proofErr w:type="spellEnd"/>
+      <w:r>
+        <w:t>&lt;</w:t>
+      </w:r>
+      <w:r>
+        <w:t>Players</w:t>
+      </w:r>
+      <w:r>
+        <w:t>&gt; players</w:t>
+      </w:r>
+    </w:p>
+    <w:p>
+      <w:pPr>
+        <w:pStyle w:val="ListParagraph"/>
+        <w:numPr>
+          <w:ilvl w:val="0"/>
+          <w:numId w:val="3"/>
+        </w:numPr>
+      </w:pPr>
+      <w:proofErr w:type="spellStart"/>
+      <w:r>
+        <w:t>ArrayList</w:t>
+      </w:r>
+      <w:proofErr w:type="spellEnd"/>
+      <w:r>
+        <w:t>&lt;</w:t>
+      </w:r>
+      <w:proofErr w:type="spellStart"/>
+      <w:r>
+        <w:t>iGameObserver</w:t>
+      </w:r>
+      <w:proofErr w:type="spellEnd"/>
+      <w:r>
+        <w:t xml:space="preserve">&gt; </w:t>
+      </w:r>
+      <w:r>
+        <w:t>observers</w:t>
+      </w:r>
+    </w:p>
+    <w:p>
+      <w:pPr>
+        <w:pStyle w:val="ListParagraph"/>
+        <w:numPr>
+          <w:ilvl w:val="0"/>
+          <w:numId w:val="3"/>
+        </w:numPr>
+      </w:pPr>
+      <w:proofErr w:type="spellStart"/>
+      <w:r>
+        <w:t>ArrayList</w:t>
+      </w:r>
+      <w:proofErr w:type="spellEnd"/>
+      <w:r>
+        <w:t xml:space="preserve">&lt;Card&gt; </w:t>
+      </w:r>
+      <w:proofErr w:type="spellStart"/>
+      <w:r>
+        <w:t>tableCards</w:t>
+      </w:r>
+      <w:proofErr w:type="spellEnd"/>
+    </w:p>
+    <w:p>
+      <w:pPr>
+        <w:pStyle w:val="ListParagraph"/>
+        <w:numPr>
+          <w:ilvl w:val="0"/>
+          <w:numId w:val="3"/>
+        </w:numPr>
+      </w:pPr>
+      <w:proofErr w:type="spellStart"/>
+      <w:r>
+        <w:t>ArrayList</w:t>
+      </w:r>
+      <w:proofErr w:type="spellEnd"/>
+      <w:r>
+        <w:t>&lt;Card&gt; deck</w:t>
+      </w:r>
+    </w:p>
+    <w:p>
+      <w:pPr>
+        <w:pStyle w:val="ListParagraph"/>
+        <w:numPr>
+          <w:ilvl w:val="0"/>
+          <w:numId w:val="3"/>
+        </w:numPr>
+      </w:pPr>
+      <w:r>
+        <w:t xml:space="preserve">Integer </w:t>
+      </w:r>
+      <w:proofErr w:type="spellStart"/>
+      <w:r>
+        <w:t>chipsInPot</w:t>
+      </w:r>
+      <w:proofErr w:type="spellEnd"/>
+    </w:p>
+    <w:p>
+      <w:pPr>
+        <w:rPr>
+          <w:b/>
+        </w:rPr>
+      </w:pPr>
+      <w:r>
+        <w:rPr>
+          <w:b/>
+        </w:rPr>
+        <w:t xml:space="preserve">Instance </w:t>
+      </w:r>
+      <w:r>
+        <w:rPr>
+          <w:b/>
+        </w:rPr>
+        <w:t>Methods:</w:t>
+      </w:r>
+    </w:p>
+    <w:p>
+      <w:pPr>
+        <w:pStyle w:val="ListParagraph"/>
+        <w:numPr>
+          <w:ilvl w:val="0"/>
+          <w:numId w:val="4"/>
+        </w:numPr>
+        <w:rPr>
+          <w:b/>
+        </w:rPr>
+      </w:pPr>
+      <w:proofErr w:type="spellStart"/>
+      <w:r>
+        <w:t>attemptTurn</w:t>
+      </w:r>
+      <w:proofErr w:type="spellEnd"/>
+    </w:p>
+    <w:p>
+      <w:pPr>
+        <w:pStyle w:val="ListParagraph"/>
+        <w:numPr>
+          <w:ilvl w:val="0"/>
+          <w:numId w:val="4"/>
+        </w:numPr>
+        <w:rPr>
+          <w:b/>
+        </w:rPr>
+      </w:pPr>
+      <w:proofErr w:type="spellStart"/>
+      <w:r>
+        <w:t>dealCard</w:t>
+      </w:r>
+      <w:proofErr w:type="spellEnd"/>
+    </w:p>
+    <w:p>
+      <w:pPr>
+        <w:pStyle w:val="ListParagraph"/>
+        <w:numPr>
+          <w:ilvl w:val="0"/>
+          <w:numId w:val="4"/>
+        </w:numPr>
+        <w:rPr>
+          <w:b/>
+        </w:rPr>
+      </w:pPr>
+      <w:proofErr w:type="spellStart"/>
+      <w:r>
+        <w:t>addPlayer</w:t>
+      </w:r>
+      <w:proofErr w:type="spellEnd"/>
+    </w:p>
+    <w:p>
+      <w:pPr>
+        <w:pStyle w:val="ListParagraph"/>
+        <w:numPr>
+          <w:ilvl w:val="0"/>
+          <w:numId w:val="4"/>
+        </w:numPr>
+        <w:rPr>
+          <w:b/>
+        </w:rPr>
+      </w:pPr>
+      <w:proofErr w:type="spellStart"/>
+      <w:r>
+        <w:t>removePlayer</w:t>
+      </w:r>
+      <w:proofErr w:type="spellEnd"/>
+      <w:r>
+        <w:br/>
+      </w:r>
+    </w:p>
+    <w:p>
+      <w:pPr>
+        <w:pStyle w:val="Heading2"/>
+      </w:pPr>
+      <w:r>
+        <w:t>Card</w:t>
+      </w:r>
+    </w:p>
+    <w:p>
+      <w:r>
+        <w:t xml:space="preserve">Instances of the class “Card” shall represent individual cards in a deck. A deck consists of 52 Card objects, each different from the last. </w:t>
+      </w:r>
+    </w:p>
+    <w:p>
+      <w:pPr>
+        <w:rPr>
+          <w:b/>
+        </w:rPr>
+      </w:pPr>
+      <w:r>
+        <w:rPr>
+          <w:b/>
+        </w:rPr>
+        <w:lastRenderedPageBreak/>
+        <w:t>Instance Members</w:t>
+      </w:r>
+    </w:p>
+    <w:p>
+      <w:pPr>
+        <w:pStyle w:val="ListParagraph"/>
+        <w:numPr>
+          <w:ilvl w:val="0"/>
+          <w:numId w:val="8"/>
+        </w:numPr>
+        <w:rPr>
+          <w:b/>
+        </w:rPr>
+      </w:pPr>
+      <w:proofErr w:type="spellStart"/>
+      <w:r>
+        <w:t>Enum</w:t>
+      </w:r>
+      <w:proofErr w:type="spellEnd"/>
+      <w:r>
+        <w:t xml:space="preserve"> suit</w:t>
+      </w:r>
+    </w:p>
+    <w:p>
+      <w:pPr>
+        <w:pStyle w:val="ListParagraph"/>
+        <w:numPr>
+          <w:ilvl w:val="0"/>
+          <w:numId w:val="8"/>
+        </w:numPr>
+        <w:rPr>
+          <w:b/>
+        </w:rPr>
+      </w:pPr>
+      <w:r>
+        <w:t>String value</w:t>
+      </w:r>
+    </w:p>
+    <w:p>
+      <w:pPr>
+        <w:rPr>
+          <w:b/>
+        </w:rPr>
+      </w:pPr>
+      <w:r>
+        <w:rPr>
+          <w:b/>
+        </w:rPr>
+        <w:t>Instance Methods</w:t>
+      </w:r>
+    </w:p>
+    <w:p>
+      <w:pPr>
+        <w:rPr>
+          <w:b/>
+        </w:rPr>
+      </w:pPr>
+      <w:r>
+        <w:rPr>
+          <w:b/>
+        </w:rPr>
+        <w:t>Class Methods</w:t>
+      </w:r>
+    </w:p>
+    <w:p>
+      <w:pPr>
+        <w:pStyle w:val="ListParagraph"/>
+        <w:numPr>
+          <w:ilvl w:val="0"/>
+          <w:numId w:val="9"/>
+        </w:numPr>
+      </w:pPr>
+      <w:proofErr w:type="spellStart"/>
+      <w:r>
+        <w:t>generateDeck</w:t>
+      </w:r>
+      <w:proofErr w:type="spellEnd"/>
+    </w:p>
+    <w:p>
+      <w:pPr>
+        <w:pStyle w:val="Heading2"/>
+      </w:pPr>
+      <w:r>
+        <w:t>Player</w:t>
+      </w:r>
+      <w:r>
+        <w:t xml:space="preserve"> &lt;</w:t>
+      </w:r>
+      <w:proofErr w:type="spellStart"/>
+      <w:r>
+        <w:t>iGameObserver</w:t>
+      </w:r>
+      <w:proofErr w:type="spellEnd"/>
+      <w:r>
+        <w:t xml:space="preserve">, </w:t>
+      </w:r>
+      <w:proofErr w:type="spellStart"/>
+      <w:r>
+        <w:t>iClientObserver</w:t>
+      </w:r>
+      <w:proofErr w:type="spellEnd"/>
+      <w:r>
+        <w:t>&gt;</w:t>
+      </w:r>
+    </w:p>
+    <w:p>
+      <w:r>
+        <w:t xml:space="preserve">Instances of the class “Player” shall represent a single player, either in a game or in the lobby. </w:t>
+      </w:r>
+    </w:p>
+    <w:p>
+      <w:r>
+        <w:rPr>
+          <w:b/>
+        </w:rPr>
+        <w:t xml:space="preserve">Instance </w:t>
+      </w:r>
+      <w:r>
+        <w:rPr>
+          <w:b/>
+        </w:rPr>
+        <w:t>Members</w:t>
+      </w:r>
+    </w:p>
+    <w:p>
+      <w:pPr>
+        <w:pStyle w:val="ListParagraph"/>
+        <w:numPr>
+          <w:ilvl w:val="0"/>
+          <w:numId w:val="5"/>
+        </w:numPr>
+      </w:pPr>
+      <w:r>
+        <w:t>String username</w:t>
+      </w:r>
+    </w:p>
+    <w:p>
+      <w:pPr>
+        <w:pStyle w:val="ListParagraph"/>
+        <w:numPr>
+          <w:ilvl w:val="0"/>
+          <w:numId w:val="5"/>
+        </w:numPr>
+      </w:pPr>
+      <w:r>
+        <w:t xml:space="preserve">URL </w:t>
+      </w:r>
+      <w:proofErr w:type="spellStart"/>
+      <w:r>
+        <w:t>avatarURL</w:t>
+      </w:r>
+      <w:proofErr w:type="spellEnd"/>
+    </w:p>
+    <w:p>
+      <w:pPr>
+        <w:pStyle w:val="ListParagraph"/>
+        <w:numPr>
+          <w:ilvl w:val="0"/>
+          <w:numId w:val="5"/>
+        </w:numPr>
+      </w:pPr>
+      <w:r>
+        <w:t xml:space="preserve">Integer </w:t>
+      </w:r>
+      <w:proofErr w:type="spellStart"/>
+      <w:r>
+        <w:t>chipsRemaining</w:t>
+      </w:r>
+      <w:proofErr w:type="spellEnd"/>
+    </w:p>
+    <w:p>
+      <w:pPr>
+        <w:pStyle w:val="ListParagraph"/>
+        <w:numPr>
+          <w:ilvl w:val="0"/>
+          <w:numId w:val="5"/>
+        </w:numPr>
+      </w:pPr>
+      <w:proofErr w:type="spellStart"/>
+      <w:r>
+        <w:t>ArrayList</w:t>
+      </w:r>
+      <w:proofErr w:type="spellEnd"/>
+      <w:r>
+        <w:t xml:space="preserve">&lt;Card&gt; </w:t>
+      </w:r>
+      <w:proofErr w:type="spellStart"/>
+      <w:r>
+        <w:t>currentHand</w:t>
+      </w:r>
+      <w:proofErr w:type="spellEnd"/>
+    </w:p>
+    <w:p>
+      <w:pPr>
+        <w:pStyle w:val="ListParagraph"/>
+        <w:numPr>
+          <w:ilvl w:val="0"/>
+          <w:numId w:val="5"/>
+        </w:numPr>
+      </w:pPr>
+      <w:r>
+        <w:t xml:space="preserve">Game </w:t>
+      </w:r>
+      <w:proofErr w:type="spellStart"/>
+      <w:r>
+        <w:t>currentGame</w:t>
+      </w:r>
+      <w:proofErr w:type="spellEnd"/>
+    </w:p>
+    <w:p>
+      <w:pPr>
+        <w:pStyle w:val="ListParagraph"/>
+        <w:numPr>
+          <w:ilvl w:val="0"/>
+          <w:numId w:val="5"/>
+        </w:numPr>
+      </w:pPr>
+      <w:proofErr w:type="spellStart"/>
+      <w:r>
+        <w:t>i</w:t>
+      </w:r>
+      <w:r>
+        <w:t>Client</w:t>
+      </w:r>
+      <w:proofErr w:type="spellEnd"/>
+      <w:r>
+        <w:t xml:space="preserve"> client</w:t>
+      </w:r>
+    </w:p>
+    <w:p>
+      <w:pPr>
+        <w:rPr>
+          <w:b/>
+        </w:rPr>
+      </w:pPr>
+      <w:r>
+        <w:rPr>
+          <w:b/>
+        </w:rPr>
+        <w:t xml:space="preserve">Instance </w:t>
+      </w:r>
+      <w:r>
+        <w:rPr>
+          <w:b/>
+        </w:rPr>
+        <w:t>Methods:</w:t>
+      </w:r>
+    </w:p>
+    <w:p>
+      <w:pPr>
+        <w:pStyle w:val="ListParagraph"/>
+        <w:numPr>
+          <w:ilvl w:val="0"/>
+          <w:numId w:val="6"/>
+        </w:numPr>
+        <w:rPr>
+          <w:b/>
+        </w:rPr>
+      </w:pPr>
+      <w:proofErr w:type="spellStart"/>
+      <w:r>
+        <w:t>addCardToHand</w:t>
+      </w:r>
+      <w:proofErr w:type="spellEnd"/>
+    </w:p>
+    <w:p>
+      <w:pPr>
+        <w:pStyle w:val="ListParagraph"/>
+        <w:numPr>
+          <w:ilvl w:val="0"/>
+          <w:numId w:val="6"/>
+        </w:numPr>
+        <w:rPr>
+          <w:b/>
+        </w:rPr>
+      </w:pPr>
+      <w:proofErr w:type="spellStart"/>
+      <w:r>
+        <w:t>turnStart</w:t>
+      </w:r>
+      <w:proofErr w:type="spellEnd"/>
+    </w:p>
+    <w:p>
+      <w:pPr>
+        <w:pStyle w:val="ListParagraph"/>
+        <w:numPr>
+          <w:ilvl w:val="0"/>
+          <w:numId w:val="6"/>
+        </w:numPr>
+        <w:rPr>
+          <w:b/>
+        </w:rPr>
+      </w:pPr>
+      <w:proofErr w:type="spellStart"/>
+      <w:r>
+        <w:t>placeBet</w:t>
+      </w:r>
+      <w:proofErr w:type="spellEnd"/>
+    </w:p>
+    <w:p>
+      <w:pPr>
+        <w:pStyle w:val="ListParagraph"/>
+        <w:numPr>
+          <w:ilvl w:val="0"/>
+          <w:numId w:val="6"/>
+        </w:numPr>
+        <w:rPr>
+          <w:b/>
+        </w:rPr>
+      </w:pPr>
+      <w:r>
+        <w:t>fold</w:t>
+      </w:r>
+    </w:p>
+    <w:p>
+      <w:pPr>
+        <w:pStyle w:val="ListParagraph"/>
+        <w:numPr>
+          <w:ilvl w:val="0"/>
+          <w:numId w:val="6"/>
+        </w:numPr>
+        <w:rPr>
+          <w:b/>
+        </w:rPr>
+      </w:pPr>
+      <w:proofErr w:type="spellStart"/>
+      <w:r>
+        <w:t>getAvatar</w:t>
+      </w:r>
+      <w:proofErr w:type="spellEnd"/>
+    </w:p>
+    <w:p>
+      <w:pPr>
+        <w:pStyle w:val="ListParagraph"/>
+        <w:numPr>
+          <w:ilvl w:val="0"/>
+          <w:numId w:val="6"/>
+        </w:numPr>
+        <w:rPr>
+          <w:b/>
+        </w:rPr>
+      </w:pPr>
+      <w:proofErr w:type="spellStart"/>
+      <w:r>
+        <w:t>getClientForPlayer</w:t>
+      </w:r>
+      <w:proofErr w:type="spellEnd"/>
+    </w:p>
+    <w:p>
+      <w:pPr>
+        <w:pStyle w:val="ListParagraph"/>
+        <w:numPr>
+          <w:ilvl w:val="0"/>
+          <w:numId w:val="6"/>
+        </w:numPr>
+        <w:rPr>
+          <w:b/>
+        </w:rPr>
+      </w:pPr>
+      <w:proofErr w:type="spellStart"/>
+      <w:r>
+        <w:t>joinGame</w:t>
+      </w:r>
+      <w:proofErr w:type="spellEnd"/>
+    </w:p>
+    <w:p>
+      <w:pPr>
+        <w:pStyle w:val="ListParagraph"/>
+        <w:numPr>
+          <w:ilvl w:val="0"/>
+          <w:numId w:val="6"/>
+        </w:numPr>
+        <w:rPr>
+          <w:b/>
+        </w:rPr>
+      </w:pPr>
+      <w:proofErr w:type="spellStart"/>
+      <w:r>
+        <w:t>leaveGame</w:t>
+      </w:r>
+      <w:proofErr w:type="spellEnd"/>
+    </w:p>
+    <w:p>
+      <w:pPr>
+        <w:pStyle w:val="Heading2"/>
+      </w:pPr>
+      <w:proofErr w:type="spellStart"/>
+      <w:r>
+        <w:t>Client</w:t>
+      </w:r>
+      <w:r>
+        <w:t>Socket</w:t>
+      </w:r>
+      <w:proofErr w:type="spellEnd"/>
+      <w:r>
+        <w:t xml:space="preserve"> &lt;</w:t>
+      </w:r>
+      <w:proofErr w:type="spellStart"/>
+      <w:r>
+        <w:t>iClient</w:t>
+      </w:r>
+      <w:proofErr w:type="spellEnd"/>
+      <w:r>
+        <w:t xml:space="preserve">, </w:t>
+      </w:r>
+      <w:proofErr w:type="spellStart"/>
+      <w:r>
+        <w:t>iObservable</w:t>
+      </w:r>
+      <w:proofErr w:type="spellEnd"/>
+      <w:r>
+        <w:t>&gt;</w:t>
+      </w:r>
+    </w:p>
+    <w:p>
+      <w:r>
+        <w:t>Instances of the class “</w:t>
+      </w:r>
+      <w:proofErr w:type="spellStart"/>
+      <w:r>
+        <w:t>ClientSocket</w:t>
+      </w:r>
+      <w:proofErr w:type="spellEnd"/>
+      <w:r>
+        <w:t>” represent external clients connected to the system</w:t>
+      </w:r>
+      <w:r>
+        <w:t xml:space="preserve"> via TCP sockets</w:t>
+      </w:r>
+      <w:r>
+        <w:t xml:space="preserve">. This class will send messages to the client and listen for messages from the client, automatically rejecting anything that is not signed appropriately. </w:t>
+      </w:r>
+      <w:r>
+        <w:t xml:space="preserve"> This implements the </w:t>
+      </w:r>
+      <w:proofErr w:type="spellStart"/>
+      <w:r>
+        <w:t>iClient</w:t>
+      </w:r>
+      <w:proofErr w:type="spellEnd"/>
+      <w:r>
+        <w:t xml:space="preserve"> interface. </w:t>
+      </w:r>
+    </w:p>
+    <w:p>
+      <w:r>
+        <w:rPr>
+          <w:b/>
+        </w:rPr>
+        <w:t>Instance Members</w:t>
+      </w:r>
+    </w:p>
+    <w:p>
+      <w:pPr>
+        <w:pStyle w:val="ListParagraph"/>
+        <w:numPr>
+          <w:ilvl w:val="0"/>
+          <w:numId w:val="9"/>
+        </w:numPr>
+      </w:pPr>
+      <w:r>
+        <w:t xml:space="preserve">Socket </w:t>
+      </w:r>
+      <w:proofErr w:type="spellStart"/>
+      <w:r>
+        <w:t>socket</w:t>
+      </w:r>
+      <w:proofErr w:type="spellEnd"/>
+    </w:p>
+    <w:p>
+      <w:pPr>
+        <w:pStyle w:val="ListParagraph"/>
+        <w:numPr>
+          <w:ilvl w:val="0"/>
+          <w:numId w:val="9"/>
+        </w:numPr>
+      </w:pPr>
+      <w:r>
+        <w:t xml:space="preserve">String </w:t>
+      </w:r>
+      <w:proofErr w:type="spellStart"/>
+      <w:r>
+        <w:t>authenticationKey</w:t>
+      </w:r>
+      <w:proofErr w:type="spellEnd"/>
+    </w:p>
+    <w:p>
+      <w:pPr>
+        <w:pStyle w:val="ListParagraph"/>
+        <w:numPr>
+          <w:ilvl w:val="0"/>
+          <w:numId w:val="9"/>
+        </w:numPr>
+      </w:pPr>
+      <w:proofErr w:type="spellStart"/>
+      <w:r>
+        <w:t>ArrayList</w:t>
+      </w:r>
+      <w:proofErr w:type="spellEnd"/>
+      <w:r>
+        <w:t>&lt;</w:t>
+      </w:r>
+      <w:proofErr w:type="spellStart"/>
+      <w:r>
+        <w:t>iClientObserver</w:t>
+      </w:r>
+      <w:proofErr w:type="spellEnd"/>
+      <w:r>
+        <w:t>&gt;</w:t>
       </w:r>
       <w:r>
         <w:t xml:space="preserve"> </w:t>
       </w:r>
-    </w:p>
-    <w:p>
-      <w:pPr>
-        <w:pStyle w:val="ListParagraph"/>
-        <w:numPr>
-          <w:ilvl w:val="0"/>
-          <w:numId w:val="1"/>
-        </w:numPr>
-      </w:pPr>
-      <w:proofErr w:type="spellStart"/>
-      <w:r>
-        <w:t>ArrayList</w:t>
-      </w:r>
-      <w:proofErr w:type="spellEnd"/>
-      <w:r>
-        <w:t xml:space="preserve">&lt;Game&gt; </w:t>
-      </w:r>
-      <w:proofErr w:type="spellStart"/>
-      <w:r>
-        <w:t>a</w:t>
-      </w:r>
-      <w:r>
-        <w:t>ctiveGames</w:t>
-      </w:r>
-      <w:proofErr w:type="spellEnd"/>
-    </w:p>
-    <w:p>
-      <w:pPr>
-        <w:pStyle w:val="ListParagraph"/>
-        <w:numPr>
-          <w:ilvl w:val="0"/>
-          <w:numId w:val="1"/>
-        </w:numPr>
-      </w:pPr>
-      <w:proofErr w:type="spellStart"/>
-      <w:r>
-        <w:t>ArrayList</w:t>
-      </w:r>
-      <w:proofErr w:type="spellEnd"/>
-      <w:r>
-        <w:t xml:space="preserve">&lt;Player&gt; </w:t>
-      </w:r>
-      <w:proofErr w:type="spellStart"/>
-      <w:r>
-        <w:t>c</w:t>
-      </w:r>
-      <w:r>
-        <w:t>onnectedPlayers</w:t>
-      </w:r>
-      <w:proofErr w:type="spellEnd"/>
-    </w:p>
-    <w:p>
-      <w:pPr>
-        <w:pStyle w:val="ListParagraph"/>
-        <w:numPr>
-          <w:ilvl w:val="0"/>
-          <w:numId w:val="1"/>
-        </w:numPr>
-      </w:pPr>
-      <w:r>
-        <w:t>DAO Database</w:t>
-      </w:r>
-    </w:p>
-    <w:p>
-      <w:r>
-        <w:rPr>
-          <w:b/>
-        </w:rPr>
-        <w:t>Class Methods:</w:t>
-      </w:r>
-    </w:p>
-    <w:p>
-      <w:pPr>
-        <w:pStyle w:val="ListParagraph"/>
-        <w:numPr>
-          <w:ilvl w:val="0"/>
-          <w:numId w:val="2"/>
-        </w:numPr>
-      </w:pPr>
-      <w:r>
-        <w:t>main</w:t>
-      </w:r>
-    </w:p>
-    <w:p>
-      <w:pPr>
-        <w:pStyle w:val="ListParagraph"/>
-        <w:numPr>
-          <w:ilvl w:val="0"/>
-          <w:numId w:val="2"/>
-        </w:numPr>
-      </w:pPr>
-      <w:r>
-        <w:t>route</w:t>
-      </w:r>
-    </w:p>
-    <w:p>
-      <w:pPr>
-        <w:pStyle w:val="ListParagraph"/>
-        <w:numPr>
-          <w:ilvl w:val="0"/>
-          <w:numId w:val="2"/>
-        </w:numPr>
-      </w:pPr>
-      <w:proofErr w:type="spellStart"/>
-      <w:r>
-        <w:t>createGame</w:t>
-      </w:r>
-      <w:proofErr w:type="spellEnd"/>
-    </w:p>
-    <w:p>
-      <w:pPr>
-        <w:pStyle w:val="ListParagraph"/>
-      </w:pPr>
-    </w:p>
-    <w:p>
-      <w:pPr>
-        <w:pStyle w:val="Heading2"/>
-      </w:pPr>
-      <w:r>
-        <w:t>Game</w:t>
-      </w:r>
-    </w:p>
-    <w:p>
-      <w:r>
-        <w:t>Instances of the class “Game” shall represent a single game currently in progress. It shall handle the turns of the game, including enforcing the business rules.</w:t>
-      </w:r>
-    </w:p>
-    <w:p>
-      <w:r>
-        <w:rPr>
-          <w:b/>
-        </w:rPr>
-        <w:t>Class Members</w:t>
-      </w:r>
-    </w:p>
-    <w:p>
-      <w:pPr>
-        <w:pStyle w:val="ListParagraph"/>
-        <w:numPr>
-          <w:ilvl w:val="0"/>
-          <w:numId w:val="3"/>
-        </w:numPr>
-      </w:pPr>
-      <w:proofErr w:type="spellStart"/>
-      <w:r>
-        <w:t>ArrayList</w:t>
-      </w:r>
-      <w:proofErr w:type="spellEnd"/>
-      <w:r>
-        <w:t>&lt;Player&gt; players</w:t>
-      </w:r>
-    </w:p>
-    <w:p>
-      <w:pPr>
-        <w:pStyle w:val="ListParagraph"/>
-        <w:numPr>
-          <w:ilvl w:val="0"/>
-          <w:numId w:val="3"/>
-        </w:numPr>
-      </w:pPr>
-      <w:proofErr w:type="spellStart"/>
-      <w:r>
-        <w:t>ArrayList</w:t>
-      </w:r>
-      <w:proofErr w:type="spellEnd"/>
-      <w:r>
-        <w:t xml:space="preserve">&lt;Card&gt; </w:t>
-      </w:r>
-      <w:proofErr w:type="spellStart"/>
-      <w:r>
-        <w:t>tableCards</w:t>
-      </w:r>
-      <w:proofErr w:type="spellEnd"/>
-    </w:p>
-    <w:p>
-      <w:pPr>
-        <w:pStyle w:val="ListParagraph"/>
-        <w:numPr>
-          <w:ilvl w:val="0"/>
-          <w:numId w:val="3"/>
-        </w:numPr>
-      </w:pPr>
-      <w:r>
-        <w:t xml:space="preserve">Integer </w:t>
-      </w:r>
-      <w:proofErr w:type="spellStart"/>
-      <w:r>
-        <w:t>chipsInPot</w:t>
-      </w:r>
-      <w:proofErr w:type="spellEnd"/>
-    </w:p>
-    <w:p>
-      <w:pPr>
-        <w:rPr>
-          <w:b/>
-        </w:rPr>
-      </w:pPr>
-      <w:r>
-        <w:rPr>
-          <w:b/>
-        </w:rPr>
-        <w:t>Class Methods:</w:t>
-      </w:r>
-    </w:p>
-    <w:p>
-      <w:pPr>
-        <w:pStyle w:val="ListParagraph"/>
-        <w:numPr>
-          <w:ilvl w:val="0"/>
-          <w:numId w:val="4"/>
-        </w:numPr>
-        <w:rPr>
-          <w:b/>
-        </w:rPr>
-      </w:pPr>
-      <w:proofErr w:type="spellStart"/>
-      <w:r>
-        <w:t>attemptTurn</w:t>
-      </w:r>
-      <w:proofErr w:type="spellEnd"/>
-    </w:p>
-    <w:p>
-      <w:pPr>
-        <w:pStyle w:val="ListParagraph"/>
-        <w:numPr>
-          <w:ilvl w:val="0"/>
-          <w:numId w:val="4"/>
-        </w:numPr>
-        <w:rPr>
-          <w:b/>
-        </w:rPr>
-      </w:pPr>
-      <w:proofErr w:type="spellStart"/>
-      <w:r>
-        <w:t>dealCard</w:t>
-      </w:r>
-      <w:proofErr w:type="spellEnd"/>
-    </w:p>
-    <w:p>
-      <w:pPr>
-        <w:pStyle w:val="Heading2"/>
-      </w:pPr>
-      <w:r>
-        <w:t>Player</w:t>
-      </w:r>
-    </w:p>
-    <w:p>
-      <w:r>
-        <w:t xml:space="preserve">Instances of the class “Player” shall represent a single player, either in a game or in the lobby. </w:t>
-      </w:r>
-    </w:p>
-    <w:p>
-      <w:r>
-        <w:rPr>
-          <w:b/>
-        </w:rPr>
-        <w:t>Class Members</w:t>
-      </w:r>
-    </w:p>
-    <w:p>
-      <w:pPr>
-        <w:pStyle w:val="ListParagraph"/>
-        <w:numPr>
-          <w:ilvl w:val="0"/>
-          <w:numId w:val="5"/>
-        </w:numPr>
-      </w:pPr>
-      <w:r>
-        <w:t>String username</w:t>
-      </w:r>
-    </w:p>
-    <w:p>
-      <w:pPr>
-        <w:pStyle w:val="ListParagraph"/>
-        <w:numPr>
-          <w:ilvl w:val="0"/>
-          <w:numId w:val="5"/>
-        </w:numPr>
-      </w:pPr>
-      <w:r>
-        <w:t xml:space="preserve">URL </w:t>
-      </w:r>
-      <w:proofErr w:type="spellStart"/>
-      <w:r>
-        <w:t>avatarURL</w:t>
-      </w:r>
-      <w:proofErr w:type="spellEnd"/>
-    </w:p>
-    <w:p>
-      <w:pPr>
-        <w:pStyle w:val="ListParagraph"/>
-        <w:numPr>
-          <w:ilvl w:val="0"/>
-          <w:numId w:val="5"/>
-        </w:numPr>
-      </w:pPr>
-      <w:r>
-        <w:t xml:space="preserve">Integer </w:t>
-      </w:r>
-      <w:proofErr w:type="spellStart"/>
-      <w:r>
-        <w:t>chipsRemaining</w:t>
-      </w:r>
-      <w:proofErr w:type="spellEnd"/>
-    </w:p>
-    <w:p>
-      <w:pPr>
-        <w:pStyle w:val="ListParagraph"/>
-        <w:numPr>
-          <w:ilvl w:val="0"/>
-          <w:numId w:val="5"/>
-        </w:numPr>
-      </w:pPr>
-      <w:proofErr w:type="spellStart"/>
-      <w:r>
-        <w:t>ArrayList</w:t>
-      </w:r>
-      <w:proofErr w:type="spellEnd"/>
-      <w:r>
-        <w:t xml:space="preserve">&lt;Card&gt; </w:t>
-      </w:r>
-      <w:proofErr w:type="spellStart"/>
-      <w:r>
-        <w:t>currentHand</w:t>
-      </w:r>
-      <w:proofErr w:type="spellEnd"/>
-    </w:p>
-    <w:p>
-      <w:pPr>
-        <w:rPr>
-          <w:b/>
-        </w:rPr>
-      </w:pPr>
-      <w:r>
-        <w:rPr>
-          <w:b/>
-        </w:rPr>
-        <w:t>Class Methods:</w:t>
-      </w:r>
-    </w:p>
-    <w:p>
-      <w:pPr>
-        <w:pStyle w:val="ListParagraph"/>
-        <w:numPr>
-          <w:ilvl w:val="0"/>
-          <w:numId w:val="6"/>
-        </w:numPr>
-        <w:rPr>
-          <w:b/>
-        </w:rPr>
-      </w:pPr>
-      <w:proofErr w:type="spellStart"/>
-      <w:r>
-        <w:t>addCardToHand</w:t>
-      </w:r>
-      <w:proofErr w:type="spellEnd"/>
-    </w:p>
-    <w:p>
-      <w:pPr>
-        <w:pStyle w:val="ListParagraph"/>
-        <w:numPr>
-          <w:ilvl w:val="0"/>
-          <w:numId w:val="6"/>
-        </w:numPr>
-        <w:rPr>
-          <w:b/>
-        </w:rPr>
-      </w:pPr>
-      <w:proofErr w:type="spellStart"/>
-      <w:r>
-        <w:lastRenderedPageBreak/>
-        <w:t>subtractChips</w:t>
-      </w:r>
-      <w:proofErr w:type="spellEnd"/>
-    </w:p>
-    <w:p>
-      <w:pPr>
-        <w:pStyle w:val="ListParagraph"/>
-        <w:numPr>
-          <w:ilvl w:val="0"/>
-          <w:numId w:val="6"/>
-        </w:numPr>
-        <w:rPr>
-          <w:b/>
-        </w:rPr>
-      </w:pPr>
-      <w:proofErr w:type="spellStart"/>
-      <w:r>
-        <w:t>addChips</w:t>
-      </w:r>
-      <w:proofErr w:type="spellEnd"/>
-    </w:p>
-    <w:p>
-      <w:pPr>
-        <w:pStyle w:val="ListParagraph"/>
-        <w:numPr>
-          <w:ilvl w:val="0"/>
-          <w:numId w:val="6"/>
-        </w:numPr>
-        <w:rPr>
-          <w:b/>
-        </w:rPr>
-      </w:pPr>
-      <w:proofErr w:type="spellStart"/>
-      <w:r>
-        <w:t>getAvatar</w:t>
-      </w:r>
-      <w:proofErr w:type="spellEnd"/>
-    </w:p>
-    <w:p>
-      <w:pPr>
-        <w:pStyle w:val="Heading2"/>
-      </w:pPr>
-      <w:r>
-        <w:t>DAO</w:t>
-      </w:r>
-    </w:p>
-    <w:p>
-      <w:r>
-        <w:t xml:space="preserve">Instances of the class “DAO” shall represent individual databases in which data may be persisted. In practice, there should only be one instance per server. </w:t>
-      </w:r>
-    </w:p>
-    <w:p>
-      <w:pPr>
-        <w:rPr>
-          <w:b/>
-        </w:rPr>
-      </w:pPr>
-      <w:r>
-        <w:rPr>
-          <w:b/>
-        </w:rPr>
-        <w:t>Class Members</w:t>
-      </w:r>
-    </w:p>
-    <w:p>
-      <w:r>
-        <w:rPr>
-          <w:b/>
-        </w:rPr>
-        <w:t>Class Methods</w:t>
-      </w:r>
-    </w:p>
-    <w:p>
-      <w:pPr>
-        <w:pStyle w:val="ListParagraph"/>
-        <w:numPr>
-          <w:ilvl w:val="0"/>
-          <w:numId w:val="7"/>
-        </w:numPr>
-      </w:pPr>
-      <w:proofErr w:type="spellStart"/>
-      <w:r>
-        <w:t>updatePlaye</w:t>
-      </w:r>
-      <w:r>
-        <w:t>r</w:t>
-      </w:r>
-      <w:proofErr w:type="spellEnd"/>
-    </w:p>
-    <w:p>
-      <w:pPr>
-        <w:pStyle w:val="ListParagraph"/>
-        <w:numPr>
-          <w:ilvl w:val="0"/>
-          <w:numId w:val="7"/>
-        </w:numPr>
-      </w:pPr>
-      <w:proofErr w:type="spellStart"/>
-      <w:r>
-        <w:t>checkCredentials</w:t>
-      </w:r>
-      <w:proofErr w:type="spellEnd"/>
-    </w:p>
-    <w:p>
-      <w:pPr>
-        <w:pStyle w:val="ListParagraph"/>
-        <w:numPr>
-          <w:ilvl w:val="0"/>
-          <w:numId w:val="7"/>
-        </w:numPr>
-      </w:pPr>
-      <w:proofErr w:type="spellStart"/>
-      <w:r>
-        <w:t>addPlayer</w:t>
-      </w:r>
-      <w:proofErr w:type="spellEnd"/>
-    </w:p>
-    <w:p>
-      <w:pPr>
-        <w:pStyle w:val="ListParagraph"/>
-        <w:numPr>
-          <w:ilvl w:val="0"/>
-          <w:numId w:val="7"/>
-        </w:numPr>
-      </w:pPr>
-      <w:proofErr w:type="spellStart"/>
-      <w:r>
-        <w:t>generateAuthToken</w:t>
-      </w:r>
-      <w:proofErr w:type="spellEnd"/>
-    </w:p>
-    <w:p>
-      <w:pPr>
-        <w:pStyle w:val="ListParagraph"/>
-      </w:pPr>
-      <w:bookmarkStart w:id="0" w:name="_GoBack"/>
-      <w:bookmarkEnd w:id="0"/>
-    </w:p>
+      <w:r>
+        <w:t>observers</w:t>
+      </w:r>
+    </w:p>
+    <w:p/>
     <w:sectPr>
       <w:pgSz w:w="12240" w:h="15840"/>
       <w:pgMar w:top="1440" w:right="1440" w:bottom="1440" w:left="1440" w:header="720" w:footer="720" w:gutter="0"/>
@@ -1178,6 +1954,119 @@
     </w:lvl>
   </w:abstractNum>
   <w:abstractNum w:abstractNumId="3">
+    <w:nsid w:val="0DDD02A1"/>
+    <w:multiLevelType w:val="hybridMultilevel"/>
+    <w:tmpl w:val="17FA493C"/>
+    <w:lvl w:ilvl="0" w:tplc="04090001">
+      <w:start w:val="1"/>
+      <w:numFmt w:val="bullet"/>
+      <w:lvlText w:val=""/>
+      <w:lvlJc w:val="left"/>
+      <w:pPr>
+        <w:ind w:left="720" w:hanging="360"/>
+      </w:pPr>
+      <w:rPr>
+        <w:rFonts w:ascii="Symbol" w:hAnsi="Symbol" w:hint="default"/>
+      </w:rPr>
+    </w:lvl>
+    <w:lvl w:ilvl="1" w:tplc="04090003" w:tentative="1">
+      <w:start w:val="1"/>
+      <w:numFmt w:val="bullet"/>
+      <w:lvlText w:val="o"/>
+      <w:lvlJc w:val="left"/>
+      <w:pPr>
+        <w:ind w:left="1440" w:hanging="360"/>
+      </w:pPr>
+      <w:rPr>
+        <w:rFonts w:ascii="Courier New" w:hAnsi="Courier New" w:cs="Courier New" w:hint="default"/>
+      </w:rPr>
+    </w:lvl>
+    <w:lvl w:ilvl="2" w:tplc="04090005" w:tentative="1">
+      <w:start w:val="1"/>
+      <w:numFmt w:val="bullet"/>
+      <w:lvlText w:val=""/>
+      <w:lvlJc w:val="left"/>
+      <w:pPr>
+        <w:ind w:left="2160" w:hanging="360"/>
+      </w:pPr>
+      <w:rPr>
+        <w:rFonts w:ascii="Wingdings" w:hAnsi="Wingdings" w:hint="default"/>
+      </w:rPr>
+    </w:lvl>
+    <w:lvl w:ilvl="3" w:tplc="04090001" w:tentative="1">
+      <w:start w:val="1"/>
+      <w:numFmt w:val="bullet"/>
+      <w:lvlText w:val=""/>
+      <w:lvlJc w:val="left"/>
+      <w:pPr>
+        <w:ind w:left="2880" w:hanging="360"/>
+      </w:pPr>
+      <w:rPr>
+        <w:rFonts w:ascii="Symbol" w:hAnsi="Symbol" w:hint="default"/>
+      </w:rPr>
+    </w:lvl>
+    <w:lvl w:ilvl="4" w:tplc="04090003" w:tentative="1">
+      <w:start w:val="1"/>
+      <w:numFmt w:val="bullet"/>
+      <w:lvlText w:val="o"/>
+      <w:lvlJc w:val="left"/>
+      <w:pPr>
+        <w:ind w:left="3600" w:hanging="360"/>
+      </w:pPr>
+      <w:rPr>
+        <w:rFonts w:ascii="Courier New" w:hAnsi="Courier New" w:cs="Courier New" w:hint="default"/>
+      </w:rPr>
+    </w:lvl>
+    <w:lvl w:ilvl="5" w:tplc="04090005" w:tentative="1">
+      <w:start w:val="1"/>
+      <w:numFmt w:val="bullet"/>
+      <w:lvlText w:val=""/>
+      <w:lvlJc w:val="left"/>
+      <w:pPr>
+        <w:ind w:left="4320" w:hanging="360"/>
+      </w:pPr>
+      <w:rPr>
+        <w:rFonts w:ascii="Wingdings" w:hAnsi="Wingdings" w:hint="default"/>
+      </w:rPr>
+    </w:lvl>
+    <w:lvl w:ilvl="6" w:tplc="04090001" w:tentative="1">
+      <w:start w:val="1"/>
+      <w:numFmt w:val="bullet"/>
+      <w:lvlText w:val=""/>
+      <w:lvlJc w:val="left"/>
+      <w:pPr>
+        <w:ind w:left="5040" w:hanging="360"/>
+      </w:pPr>
+      <w:rPr>
+        <w:rFonts w:ascii="Symbol" w:hAnsi="Symbol" w:hint="default"/>
+      </w:rPr>
+    </w:lvl>
+    <w:lvl w:ilvl="7" w:tplc="04090003" w:tentative="1">
+      <w:start w:val="1"/>
+      <w:numFmt w:val="bullet"/>
+      <w:lvlText w:val="o"/>
+      <w:lvlJc w:val="left"/>
+      <w:pPr>
+        <w:ind w:left="5760" w:hanging="360"/>
+      </w:pPr>
+      <w:rPr>
+        <w:rFonts w:ascii="Courier New" w:hAnsi="Courier New" w:cs="Courier New" w:hint="default"/>
+      </w:rPr>
+    </w:lvl>
+    <w:lvl w:ilvl="8" w:tplc="04090005" w:tentative="1">
+      <w:start w:val="1"/>
+      <w:numFmt w:val="bullet"/>
+      <w:lvlText w:val=""/>
+      <w:lvlJc w:val="left"/>
+      <w:pPr>
+        <w:ind w:left="6480" w:hanging="360"/>
+      </w:pPr>
+      <w:rPr>
+        <w:rFonts w:ascii="Wingdings" w:hAnsi="Wingdings" w:hint="default"/>
+      </w:rPr>
+    </w:lvl>
+  </w:abstractNum>
+  <w:abstractNum w:abstractNumId="4">
     <w:nsid w:val="0E3C543B"/>
     <w:multiLevelType w:val="hybridMultilevel"/>
     <w:tmpl w:val="2CA2D198"/>
@@ -1290,7 +2179,7 @@
       </w:rPr>
     </w:lvl>
   </w:abstractNum>
-  <w:abstractNum w:abstractNumId="4">
+  <w:abstractNum w:abstractNumId="5">
     <w:nsid w:val="0E67474E"/>
     <w:multiLevelType w:val="hybridMultilevel"/>
     <w:tmpl w:val="7EC24BCE"/>
@@ -1403,7 +2292,120 @@
       </w:rPr>
     </w:lvl>
   </w:abstractNum>
-  <w:abstractNum w:abstractNumId="5">
+  <w:abstractNum w:abstractNumId="6">
+    <w:nsid w:val="2979391E"/>
+    <w:multiLevelType w:val="hybridMultilevel"/>
+    <w:tmpl w:val="585EA3F6"/>
+    <w:lvl w:ilvl="0" w:tplc="04090001">
+      <w:start w:val="1"/>
+      <w:numFmt w:val="bullet"/>
+      <w:lvlText w:val=""/>
+      <w:lvlJc w:val="left"/>
+      <w:pPr>
+        <w:ind w:left="720" w:hanging="360"/>
+      </w:pPr>
+      <w:rPr>
+        <w:rFonts w:ascii="Symbol" w:hAnsi="Symbol" w:hint="default"/>
+      </w:rPr>
+    </w:lvl>
+    <w:lvl w:ilvl="1" w:tplc="04090003" w:tentative="1">
+      <w:start w:val="1"/>
+      <w:numFmt w:val="bullet"/>
+      <w:lvlText w:val="o"/>
+      <w:lvlJc w:val="left"/>
+      <w:pPr>
+        <w:ind w:left="1440" w:hanging="360"/>
+      </w:pPr>
+      <w:rPr>
+        <w:rFonts w:ascii="Courier New" w:hAnsi="Courier New" w:cs="Courier New" w:hint="default"/>
+      </w:rPr>
+    </w:lvl>
+    <w:lvl w:ilvl="2" w:tplc="04090005" w:tentative="1">
+      <w:start w:val="1"/>
+      <w:numFmt w:val="bullet"/>
+      <w:lvlText w:val=""/>
+      <w:lvlJc w:val="left"/>
+      <w:pPr>
+        <w:ind w:left="2160" w:hanging="360"/>
+      </w:pPr>
+      <w:rPr>
+        <w:rFonts w:ascii="Wingdings" w:hAnsi="Wingdings" w:hint="default"/>
+      </w:rPr>
+    </w:lvl>
+    <w:lvl w:ilvl="3" w:tplc="04090001" w:tentative="1">
+      <w:start w:val="1"/>
+      <w:numFmt w:val="bullet"/>
+      <w:lvlText w:val=""/>
+      <w:lvlJc w:val="left"/>
+      <w:pPr>
+        <w:ind w:left="2880" w:hanging="360"/>
+      </w:pPr>
+      <w:rPr>
+        <w:rFonts w:ascii="Symbol" w:hAnsi="Symbol" w:hint="default"/>
+      </w:rPr>
+    </w:lvl>
+    <w:lvl w:ilvl="4" w:tplc="04090003" w:tentative="1">
+      <w:start w:val="1"/>
+      <w:numFmt w:val="bullet"/>
+      <w:lvlText w:val="o"/>
+      <w:lvlJc w:val="left"/>
+      <w:pPr>
+        <w:ind w:left="3600" w:hanging="360"/>
+      </w:pPr>
+      <w:rPr>
+        <w:rFonts w:ascii="Courier New" w:hAnsi="Courier New" w:cs="Courier New" w:hint="default"/>
+      </w:rPr>
+    </w:lvl>
+    <w:lvl w:ilvl="5" w:tplc="04090005" w:tentative="1">
+      <w:start w:val="1"/>
+      <w:numFmt w:val="bullet"/>
+      <w:lvlText w:val=""/>
+      <w:lvlJc w:val="left"/>
+      <w:pPr>
+        <w:ind w:left="4320" w:hanging="360"/>
+      </w:pPr>
+      <w:rPr>
+        <w:rFonts w:ascii="Wingdings" w:hAnsi="Wingdings" w:hint="default"/>
+      </w:rPr>
+    </w:lvl>
+    <w:lvl w:ilvl="6" w:tplc="04090001" w:tentative="1">
+      <w:start w:val="1"/>
+      <w:numFmt w:val="bullet"/>
+      <w:lvlText w:val=""/>
+      <w:lvlJc w:val="left"/>
+      <w:pPr>
+        <w:ind w:left="5040" w:hanging="360"/>
+      </w:pPr>
+      <w:rPr>
+        <w:rFonts w:ascii="Symbol" w:hAnsi="Symbol" w:hint="default"/>
+      </w:rPr>
+    </w:lvl>
+    <w:lvl w:ilvl="7" w:tplc="04090003" w:tentative="1">
+      <w:start w:val="1"/>
+      <w:numFmt w:val="bullet"/>
+      <w:lvlText w:val="o"/>
+      <w:lvlJc w:val="left"/>
+      <w:pPr>
+        <w:ind w:left="5760" w:hanging="360"/>
+      </w:pPr>
+      <w:rPr>
+        <w:rFonts w:ascii="Courier New" w:hAnsi="Courier New" w:cs="Courier New" w:hint="default"/>
+      </w:rPr>
+    </w:lvl>
+    <w:lvl w:ilvl="8" w:tplc="04090005" w:tentative="1">
+      <w:start w:val="1"/>
+      <w:numFmt w:val="bullet"/>
+      <w:lvlText w:val=""/>
+      <w:lvlJc w:val="left"/>
+      <w:pPr>
+        <w:ind w:left="6480" w:hanging="360"/>
+      </w:pPr>
+      <w:rPr>
+        <w:rFonts w:ascii="Wingdings" w:hAnsi="Wingdings" w:hint="default"/>
+      </w:rPr>
+    </w:lvl>
+  </w:abstractNum>
+  <w:abstractNum w:abstractNumId="7">
     <w:nsid w:val="474C67D8"/>
     <w:multiLevelType w:val="hybridMultilevel"/>
     <w:tmpl w:val="5232B8B0"/>
@@ -1516,7 +2518,7 @@
       </w:rPr>
     </w:lvl>
   </w:abstractNum>
-  <w:abstractNum w:abstractNumId="6">
+  <w:abstractNum w:abstractNumId="8">
     <w:nsid w:val="506620CD"/>
     <w:multiLevelType w:val="hybridMultilevel"/>
     <w:tmpl w:val="396C6A9A"/>
@@ -1629,26 +2631,264 @@
       </w:rPr>
     </w:lvl>
   </w:abstractNum>
+  <w:abstractNum w:abstractNumId="9">
+    <w:nsid w:val="6CF41EA4"/>
+    <w:multiLevelType w:val="hybridMultilevel"/>
+    <w:tmpl w:val="9350FC8C"/>
+    <w:lvl w:ilvl="0" w:tplc="04090001">
+      <w:start w:val="1"/>
+      <w:numFmt w:val="bullet"/>
+      <w:lvlText w:val=""/>
+      <w:lvlJc w:val="left"/>
+      <w:pPr>
+        <w:ind w:left="720" w:hanging="360"/>
+      </w:pPr>
+      <w:rPr>
+        <w:rFonts w:ascii="Symbol" w:hAnsi="Symbol" w:hint="default"/>
+      </w:rPr>
+    </w:lvl>
+    <w:lvl w:ilvl="1" w:tplc="04090003" w:tentative="1">
+      <w:start w:val="1"/>
+      <w:numFmt w:val="bullet"/>
+      <w:lvlText w:val="o"/>
+      <w:lvlJc w:val="left"/>
+      <w:pPr>
+        <w:ind w:left="1440" w:hanging="360"/>
+      </w:pPr>
+      <w:rPr>
+        <w:rFonts w:ascii="Courier New" w:hAnsi="Courier New" w:cs="Courier New" w:hint="default"/>
+      </w:rPr>
+    </w:lvl>
+    <w:lvl w:ilvl="2" w:tplc="04090005" w:tentative="1">
+      <w:start w:val="1"/>
+      <w:numFmt w:val="bullet"/>
+      <w:lvlText w:val=""/>
+      <w:lvlJc w:val="left"/>
+      <w:pPr>
+        <w:ind w:left="2160" w:hanging="360"/>
+      </w:pPr>
+      <w:rPr>
+        <w:rFonts w:ascii="Wingdings" w:hAnsi="Wingdings" w:hint="default"/>
+      </w:rPr>
+    </w:lvl>
+    <w:lvl w:ilvl="3" w:tplc="04090001" w:tentative="1">
+      <w:start w:val="1"/>
+      <w:numFmt w:val="bullet"/>
+      <w:lvlText w:val=""/>
+      <w:lvlJc w:val="left"/>
+      <w:pPr>
+        <w:ind w:left="2880" w:hanging="360"/>
+      </w:pPr>
+      <w:rPr>
+        <w:rFonts w:ascii="Symbol" w:hAnsi="Symbol" w:hint="default"/>
+      </w:rPr>
+    </w:lvl>
+    <w:lvl w:ilvl="4" w:tplc="04090003" w:tentative="1">
+      <w:start w:val="1"/>
+      <w:numFmt w:val="bullet"/>
+      <w:lvlText w:val="o"/>
+      <w:lvlJc w:val="left"/>
+      <w:pPr>
+        <w:ind w:left="3600" w:hanging="360"/>
+      </w:pPr>
+      <w:rPr>
+        <w:rFonts w:ascii="Courier New" w:hAnsi="Courier New" w:cs="Courier New" w:hint="default"/>
+      </w:rPr>
+    </w:lvl>
+    <w:lvl w:ilvl="5" w:tplc="04090005" w:tentative="1">
+      <w:start w:val="1"/>
+      <w:numFmt w:val="bullet"/>
+      <w:lvlText w:val=""/>
+      <w:lvlJc w:val="left"/>
+      <w:pPr>
+        <w:ind w:left="4320" w:hanging="360"/>
+      </w:pPr>
+      <w:rPr>
+        <w:rFonts w:ascii="Wingdings" w:hAnsi="Wingdings" w:hint="default"/>
+      </w:rPr>
+    </w:lvl>
+    <w:lvl w:ilvl="6" w:tplc="04090001" w:tentative="1">
+      <w:start w:val="1"/>
+      <w:numFmt w:val="bullet"/>
+      <w:lvlText w:val=""/>
+      <w:lvlJc w:val="left"/>
+      <w:pPr>
+        <w:ind w:left="5040" w:hanging="360"/>
+      </w:pPr>
+      <w:rPr>
+        <w:rFonts w:ascii="Symbol" w:hAnsi="Symbol" w:hint="default"/>
+      </w:rPr>
+    </w:lvl>
+    <w:lvl w:ilvl="7" w:tplc="04090003" w:tentative="1">
+      <w:start w:val="1"/>
+      <w:numFmt w:val="bullet"/>
+      <w:lvlText w:val="o"/>
+      <w:lvlJc w:val="left"/>
+      <w:pPr>
+        <w:ind w:left="5760" w:hanging="360"/>
+      </w:pPr>
+      <w:rPr>
+        <w:rFonts w:ascii="Courier New" w:hAnsi="Courier New" w:cs="Courier New" w:hint="default"/>
+      </w:rPr>
+    </w:lvl>
+    <w:lvl w:ilvl="8" w:tplc="04090005" w:tentative="1">
+      <w:start w:val="1"/>
+      <w:numFmt w:val="bullet"/>
+      <w:lvlText w:val=""/>
+      <w:lvlJc w:val="left"/>
+      <w:pPr>
+        <w:ind w:left="6480" w:hanging="360"/>
+      </w:pPr>
+      <w:rPr>
+        <w:rFonts w:ascii="Wingdings" w:hAnsi="Wingdings" w:hint="default"/>
+      </w:rPr>
+    </w:lvl>
+  </w:abstractNum>
+  <w:abstractNum w:abstractNumId="10">
+    <w:nsid w:val="73AD7AF5"/>
+    <w:multiLevelType w:val="hybridMultilevel"/>
+    <w:tmpl w:val="CE1C9278"/>
+    <w:lvl w:ilvl="0" w:tplc="04090001">
+      <w:start w:val="1"/>
+      <w:numFmt w:val="bullet"/>
+      <w:lvlText w:val=""/>
+      <w:lvlJc w:val="left"/>
+      <w:pPr>
+        <w:ind w:left="720" w:hanging="360"/>
+      </w:pPr>
+      <w:rPr>
+        <w:rFonts w:ascii="Symbol" w:hAnsi="Symbol" w:hint="default"/>
+      </w:rPr>
+    </w:lvl>
+    <w:lvl w:ilvl="1" w:tplc="04090003" w:tentative="1">
+      <w:start w:val="1"/>
+      <w:numFmt w:val="bullet"/>
+      <w:lvlText w:val="o"/>
+      <w:lvlJc w:val="left"/>
+      <w:pPr>
+        <w:ind w:left="1440" w:hanging="360"/>
+      </w:pPr>
+      <w:rPr>
+        <w:rFonts w:ascii="Courier New" w:hAnsi="Courier New" w:cs="Courier New" w:hint="default"/>
+      </w:rPr>
+    </w:lvl>
+    <w:lvl w:ilvl="2" w:tplc="04090005" w:tentative="1">
+      <w:start w:val="1"/>
+      <w:numFmt w:val="bullet"/>
+      <w:lvlText w:val=""/>
+      <w:lvlJc w:val="left"/>
+      <w:pPr>
+        <w:ind w:left="2160" w:hanging="360"/>
+      </w:pPr>
+      <w:rPr>
+        <w:rFonts w:ascii="Wingdings" w:hAnsi="Wingdings" w:hint="default"/>
+      </w:rPr>
+    </w:lvl>
+    <w:lvl w:ilvl="3" w:tplc="04090001" w:tentative="1">
+      <w:start w:val="1"/>
+      <w:numFmt w:val="bullet"/>
+      <w:lvlText w:val=""/>
+      <w:lvlJc w:val="left"/>
+      <w:pPr>
+        <w:ind w:left="2880" w:hanging="360"/>
+      </w:pPr>
+      <w:rPr>
+        <w:rFonts w:ascii="Symbol" w:hAnsi="Symbol" w:hint="default"/>
+      </w:rPr>
+    </w:lvl>
+    <w:lvl w:ilvl="4" w:tplc="04090003" w:tentative="1">
+      <w:start w:val="1"/>
+      <w:numFmt w:val="bullet"/>
+      <w:lvlText w:val="o"/>
+      <w:lvlJc w:val="left"/>
+      <w:pPr>
+        <w:ind w:left="3600" w:hanging="360"/>
+      </w:pPr>
+      <w:rPr>
+        <w:rFonts w:ascii="Courier New" w:hAnsi="Courier New" w:cs="Courier New" w:hint="default"/>
+      </w:rPr>
+    </w:lvl>
+    <w:lvl w:ilvl="5" w:tplc="04090005" w:tentative="1">
+      <w:start w:val="1"/>
+      <w:numFmt w:val="bullet"/>
+      <w:lvlText w:val=""/>
+      <w:lvlJc w:val="left"/>
+      <w:pPr>
+        <w:ind w:left="4320" w:hanging="360"/>
+      </w:pPr>
+      <w:rPr>
+        <w:rFonts w:ascii="Wingdings" w:hAnsi="Wingdings" w:hint="default"/>
+      </w:rPr>
+    </w:lvl>
+    <w:lvl w:ilvl="6" w:tplc="04090001" w:tentative="1">
+      <w:start w:val="1"/>
+      <w:numFmt w:val="bullet"/>
+      <w:lvlText w:val=""/>
+      <w:lvlJc w:val="left"/>
+      <w:pPr>
+        <w:ind w:left="5040" w:hanging="360"/>
+      </w:pPr>
+      <w:rPr>
+        <w:rFonts w:ascii="Symbol" w:hAnsi="Symbol" w:hint="default"/>
+      </w:rPr>
+    </w:lvl>
+    <w:lvl w:ilvl="7" w:tplc="04090003" w:tentative="1">
+      <w:start w:val="1"/>
+      <w:numFmt w:val="bullet"/>
+      <w:lvlText w:val="o"/>
+      <w:lvlJc w:val="left"/>
+      <w:pPr>
+        <w:ind w:left="5760" w:hanging="360"/>
+      </w:pPr>
+      <w:rPr>
+        <w:rFonts w:ascii="Courier New" w:hAnsi="Courier New" w:cs="Courier New" w:hint="default"/>
+      </w:rPr>
+    </w:lvl>
+    <w:lvl w:ilvl="8" w:tplc="04090005" w:tentative="1">
+      <w:start w:val="1"/>
+      <w:numFmt w:val="bullet"/>
+      <w:lvlText w:val=""/>
+      <w:lvlJc w:val="left"/>
+      <w:pPr>
+        <w:ind w:left="6480" w:hanging="360"/>
+      </w:pPr>
+      <w:rPr>
+        <w:rFonts w:ascii="Wingdings" w:hAnsi="Wingdings" w:hint="default"/>
+      </w:rPr>
+    </w:lvl>
+  </w:abstractNum>
   <w:num w:numId="1">
-    <w:abstractNumId w:val="3"/>
+    <w:abstractNumId w:val="4"/>
   </w:num>
   <w:num w:numId="2">
     <w:abstractNumId w:val="2"/>
   </w:num>
   <w:num w:numId="3">
-    <w:abstractNumId w:val="6"/>
+    <w:abstractNumId w:val="8"/>
   </w:num>
   <w:num w:numId="4">
     <w:abstractNumId w:val="0"/>
   </w:num>
   <w:num w:numId="5">
-    <w:abstractNumId w:val="4"/>
+    <w:abstractNumId w:val="5"/>
   </w:num>
   <w:num w:numId="6">
-    <w:abstractNumId w:val="5"/>
+    <w:abstractNumId w:val="7"/>
   </w:num>
   <w:num w:numId="7">
     <w:abstractNumId w:val="1"/>
+  </w:num>
+  <w:num w:numId="8">
+    <w:abstractNumId w:val="10"/>
+  </w:num>
+  <w:num w:numId="9">
+    <w:abstractNumId w:val="6"/>
+  </w:num>
+  <w:num w:numId="10">
+    <w:abstractNumId w:val="3"/>
+  </w:num>
+  <w:num w:numId="11">
+    <w:abstractNumId w:val="9"/>
   </w:num>
 </w:numbering>
 </file>

</xml_diff>

<commit_message>
Peer review feedback: Lobby Object
Clarifying an unclear portion of the document by adding more graphs and
a new object based on some peer review comments.
</commit_message>
<xml_diff>
--- a/doc/Java/Functional Spec - Server.docx
+++ b/doc/Java/Functional Spec - Server.docx
@@ -17,8 +17,6 @@
       <w:r>
         <w:t>Program Flow</w:t>
       </w:r>
-      <w:bookmarkStart w:id="0" w:name="_GoBack"/>
-      <w:bookmarkEnd w:id="0"/>
     </w:p>
     <w:p>
       <w:pPr>
@@ -218,26 +216,6 @@
       </w:r>
     </w:p>
     <w:p>
-      <w:r>
-        <w:t>During the login process, the database shall be queried with the combination of username and hashed password. If a record does not exist with that combination in it, an invalid credentials error shall be sent to the client. If there is an issue accessing the database, an error shall be sent to the client. Otherwise, a success message</w:t>
-      </w:r>
-      <w:r>
-        <w:t xml:space="preserve"> shall be sent</w:t>
-      </w:r>
-      <w:r>
-        <w:t xml:space="preserve"> back to the client. </w:t>
-      </w:r>
-    </w:p>
-    <w:p>
-      <w:pPr>
-        <w:pStyle w:val="Heading2"/>
-      </w:pPr>
-      <w:r>
-        <w:lastRenderedPageBreak/>
-        <w:t>Program Flow: Joining a Game</w:t>
-      </w:r>
-    </w:p>
-    <w:p>
       <w:pPr>
         <w:keepNext/>
         <w:jc w:val="center"/>
@@ -247,10 +225,10 @@
           <w:noProof/>
         </w:rPr>
         <w:drawing>
-          <wp:inline distT="0" distB="0" distL="0" distR="0" wp14:anchorId="712856CA" wp14:editId="3396854F">
-            <wp:extent cx="5304873" cy="3304073"/>
-            <wp:effectExtent l="0" t="0" r="0" b="0"/>
-            <wp:docPr id="4" name="Picture 4"/>
+          <wp:inline distT="0" distB="0" distL="0" distR="0" wp14:anchorId="4345083D" wp14:editId="4A59DFC8">
+            <wp:extent cx="4313897" cy="2952439"/>
+            <wp:effectExtent l="0" t="0" r="0" b="635"/>
+            <wp:docPr id="6" name="Picture 6"/>
             <wp:cNvGraphicFramePr>
               <a:graphicFrameLocks xmlns:a="http://schemas.openxmlformats.org/drawingml/2006/main" noChangeAspect="1"/>
             </wp:cNvGraphicFramePr>
@@ -258,7 +236,7 @@
               <a:graphicData uri="http://schemas.openxmlformats.org/drawingml/2006/picture">
                 <pic:pic xmlns:pic="http://schemas.openxmlformats.org/drawingml/2006/picture">
                   <pic:nvPicPr>
-                    <pic:cNvPr id="0" name="Server flow - login.jpg"/>
+                    <pic:cNvPr id="0" name="Server flow - login sequence diagram.jpg"/>
                     <pic:cNvPicPr/>
                   </pic:nvPicPr>
                   <pic:blipFill>
@@ -276,7 +254,7 @@
                   <pic:spPr>
                     <a:xfrm>
                       <a:off x="0" y="0"/>
-                      <a:ext cx="5304873" cy="3304073"/>
+                      <a:ext cx="4314571" cy="2952900"/>
                     </a:xfrm>
                     <a:prstGeom prst="rect">
                       <a:avLst/>
@@ -288,6 +266,8 @@
           </wp:inline>
         </w:drawing>
       </w:r>
+      <w:bookmarkStart w:id="0" w:name="_GoBack"/>
+      <w:bookmarkEnd w:id="0"/>
     </w:p>
     <w:p>
       <w:pPr>
@@ -306,6 +286,98 @@
         </w:r>
       </w:fldSimple>
       <w:r>
+        <w:t>: Login Sequence</w:t>
+      </w:r>
+    </w:p>
+    <w:p>
+      <w:r>
+        <w:t>During the login process, the database shall be queried with the combination of username and hashed password. If a record does not exist with that combination in it, an invalid credentials error shall be sent to the client. If there is an issue accessing the database, an error shall be sent to the client. Otherwise, a success message</w:t>
+      </w:r>
+      <w:r>
+        <w:t xml:space="preserve"> shall be sent</w:t>
+      </w:r>
+      <w:r>
+        <w:t xml:space="preserve"> back to the client. </w:t>
+      </w:r>
+    </w:p>
+    <w:p>
+      <w:pPr>
+        <w:pStyle w:val="Heading2"/>
+      </w:pPr>
+      <w:r>
+        <w:lastRenderedPageBreak/>
+        <w:t>Program Flow: Joining a Game</w:t>
+      </w:r>
+    </w:p>
+    <w:p>
+      <w:pPr>
+        <w:keepNext/>
+        <w:jc w:val="center"/>
+      </w:pPr>
+      <w:r>
+        <w:rPr>
+          <w:noProof/>
+        </w:rPr>
+        <w:drawing>
+          <wp:inline distT="0" distB="0" distL="0" distR="0" wp14:anchorId="28D3D243" wp14:editId="613621D0">
+            <wp:extent cx="5304873" cy="3030573"/>
+            <wp:effectExtent l="0" t="0" r="0" b="0"/>
+            <wp:docPr id="4" name="Picture 4"/>
+            <wp:cNvGraphicFramePr>
+              <a:graphicFrameLocks xmlns:a="http://schemas.openxmlformats.org/drawingml/2006/main" noChangeAspect="1"/>
+            </wp:cNvGraphicFramePr>
+            <a:graphic xmlns:a="http://schemas.openxmlformats.org/drawingml/2006/main">
+              <a:graphicData uri="http://schemas.openxmlformats.org/drawingml/2006/picture">
+                <pic:pic xmlns:pic="http://schemas.openxmlformats.org/drawingml/2006/picture">
+                  <pic:nvPicPr>
+                    <pic:cNvPr id="0" name="Server flow - login.jpg"/>
+                    <pic:cNvPicPr/>
+                  </pic:nvPicPr>
+                  <pic:blipFill>
+                    <a:blip r:embed="rId9">
+                      <a:extLst>
+                        <a:ext uri="{28A0092B-C50C-407E-A947-70E740481C1C}">
+                          <a14:useLocalDpi xmlns:a14="http://schemas.microsoft.com/office/drawing/2010/main" val="0"/>
+                        </a:ext>
+                      </a:extLst>
+                    </a:blip>
+                    <a:stretch>
+                      <a:fillRect/>
+                    </a:stretch>
+                  </pic:blipFill>
+                  <pic:spPr>
+                    <a:xfrm>
+                      <a:off x="0" y="0"/>
+                      <a:ext cx="5304873" cy="3030573"/>
+                    </a:xfrm>
+                    <a:prstGeom prst="rect">
+                      <a:avLst/>
+                    </a:prstGeom>
+                  </pic:spPr>
+                </pic:pic>
+              </a:graphicData>
+            </a:graphic>
+          </wp:inline>
+        </w:drawing>
+      </w:r>
+    </w:p>
+    <w:p>
+      <w:pPr>
+        <w:pStyle w:val="Caption"/>
+        <w:jc w:val="center"/>
+      </w:pPr>
+      <w:r>
+        <w:t xml:space="preserve">Figure </w:t>
+      </w:r>
+      <w:fldSimple w:instr=" SEQ Figure \* ARABIC ">
+        <w:r>
+          <w:rPr>
+            <w:noProof/>
+          </w:rPr>
+          <w:t>4</w:t>
+        </w:r>
+      </w:fldSimple>
+      <w:r>
         <w:t>: Joining a Game</w:t>
       </w:r>
     </w:p>
@@ -349,7 +421,7 @@
           <w:noProof/>
         </w:rPr>
         <w:drawing>
-          <wp:inline distT="0" distB="0" distL="0" distR="0" wp14:anchorId="75BD6AF9" wp14:editId="7EBDC458">
+          <wp:inline distT="0" distB="0" distL="0" distR="0" wp14:anchorId="74BC21B8" wp14:editId="70668507">
             <wp:extent cx="4734722" cy="4981575"/>
             <wp:effectExtent l="0" t="0" r="8890" b="0"/>
             <wp:docPr id="5" name="Picture 5"/>
@@ -364,7 +436,7 @@
                     <pic:cNvPicPr/>
                   </pic:nvPicPr>
                   <pic:blipFill>
-                    <a:blip r:embed="rId9">
+                    <a:blip r:embed="rId10">
                       <a:extLst>
                         <a:ext uri="{28A0092B-C50C-407E-A947-70E740481C1C}">
                           <a14:useLocalDpi xmlns:a14="http://schemas.microsoft.com/office/drawing/2010/main" val="0"/>
@@ -404,7 +476,7 @@
           <w:rPr>
             <w:noProof/>
           </w:rPr>
-          <w:t>4</w:t>
+          <w:t>5</w:t>
         </w:r>
       </w:fldSimple>
       <w:r>
@@ -471,7 +543,7 @@
           <w:noProof/>
         </w:rPr>
         <w:drawing>
-          <wp:inline distT="0" distB="0" distL="0" distR="0" wp14:anchorId="3F51C37A" wp14:editId="3EC4F7F6">
+          <wp:inline distT="0" distB="0" distL="0" distR="0" wp14:anchorId="280A610B" wp14:editId="3139B472">
             <wp:extent cx="3409950" cy="2019202"/>
             <wp:effectExtent l="0" t="0" r="0" b="635"/>
             <wp:docPr id="3" name="Picture 3"/>
@@ -486,7 +558,7 @@
                     <pic:cNvPicPr/>
                   </pic:nvPicPr>
                   <pic:blipFill>
-                    <a:blip r:embed="rId10">
+                    <a:blip r:embed="rId11">
                       <a:extLst>
                         <a:ext uri="{28A0092B-C50C-407E-A947-70E740481C1C}">
                           <a14:useLocalDpi xmlns:a14="http://schemas.microsoft.com/office/drawing/2010/main" val="0"/>
@@ -534,7 +606,7 @@
         <w:rPr>
           <w:noProof/>
         </w:rPr>
-        <w:t>5</w:t>
+        <w:t>6</w:t>
       </w:r>
       <w:r>
         <w:rPr>
@@ -577,6 +649,9 @@
       <w:r>
         <w:t xml:space="preserve"> concurrent server running. Each instance of the server shall listen on a specific port. It shall have the responsibility for managing connections and creating game objects as needed. </w:t>
       </w:r>
+      <w:r>
+        <w:t>This shall be a Singleton object</w:t>
+      </w:r>
     </w:p>
     <w:p>
       <w:r>
@@ -756,6 +831,47 @@
     <w:p>
       <w:pPr>
         <w:pStyle w:val="ListParagraph"/>
+        <w:numPr>
+          <w:ilvl w:val="0"/>
+          <w:numId w:val="2"/>
+        </w:numPr>
+      </w:pPr>
+      <w:proofErr w:type="spellStart"/>
+      <w:r>
+        <w:t>authenticatePlayer</w:t>
+      </w:r>
+      <w:proofErr w:type="spellEnd"/>
+    </w:p>
+    <w:p>
+      <w:pPr>
+        <w:rPr>
+          <w:b/>
+        </w:rPr>
+      </w:pPr>
+      <w:r>
+        <w:rPr>
+          <w:b/>
+        </w:rPr>
+        <w:t>Class Methods:</w:t>
+      </w:r>
+    </w:p>
+    <w:p>
+      <w:pPr>
+        <w:pStyle w:val="ListParagraph"/>
+        <w:numPr>
+          <w:ilvl w:val="0"/>
+          <w:numId w:val="14"/>
+        </w:numPr>
+      </w:pPr>
+      <w:proofErr w:type="spellStart"/>
+      <w:r>
+        <w:t>getInstance</w:t>
+      </w:r>
+      <w:proofErr w:type="spellEnd"/>
+    </w:p>
+    <w:p>
+      <w:pPr>
+        <w:pStyle w:val="ListParagraph"/>
       </w:pPr>
     </w:p>
     <w:p>
@@ -794,6 +910,7 @@
         <w:rPr>
           <w:b/>
         </w:rPr>
+        <w:lastRenderedPageBreak/>
         <w:t>Instance Methods</w:t>
       </w:r>
     </w:p>
@@ -835,11 +952,80 @@
       </w:pPr>
       <w:proofErr w:type="spellStart"/>
       <w:r>
-        <w:lastRenderedPageBreak/>
         <w:t>addPlayer</w:t>
       </w:r>
       <w:proofErr w:type="spellEnd"/>
     </w:p>
+    <w:p>
+      <w:pPr>
+        <w:pStyle w:val="Heading2"/>
+      </w:pPr>
+      <w:r>
+        <w:t>Lobby &lt;</w:t>
+      </w:r>
+      <w:proofErr w:type="spellStart"/>
+      <w:r>
+        <w:t>iObservable</w:t>
+      </w:r>
+      <w:proofErr w:type="spellEnd"/>
+      <w:r>
+        <w:t>&gt;</w:t>
+      </w:r>
+    </w:p>
+    <w:p>
+      <w:r>
+        <w:t xml:space="preserve">Instances of the class “Lobby” represent a lobby </w:t>
+      </w:r>
+      <w:r>
+        <w:t xml:space="preserve">where players reside when they are not in a Game. </w:t>
+      </w:r>
+    </w:p>
+    <w:p>
+      <w:pPr>
+        <w:rPr>
+          <w:b/>
+        </w:rPr>
+      </w:pPr>
+      <w:r>
+        <w:rPr>
+          <w:b/>
+        </w:rPr>
+        <w:t>Instance Members</w:t>
+      </w:r>
+    </w:p>
+    <w:p>
+      <w:pPr>
+        <w:pStyle w:val="ListParagraph"/>
+        <w:numPr>
+          <w:ilvl w:val="0"/>
+          <w:numId w:val="13"/>
+        </w:numPr>
+      </w:pPr>
+      <w:proofErr w:type="spellStart"/>
+      <w:r>
+        <w:t>HashMap</w:t>
+      </w:r>
+      <w:proofErr w:type="spellEnd"/>
+      <w:r>
+        <w:t xml:space="preserve">&lt;Players, </w:t>
+      </w:r>
+      <w:proofErr w:type="spellStart"/>
+      <w:r>
+        <w:t>boolean</w:t>
+      </w:r>
+      <w:proofErr w:type="spellEnd"/>
+      <w:r>
+        <w:t>&gt; players</w:t>
+      </w:r>
+    </w:p>
+    <w:p>
+      <w:pPr>
+        <w:rPr>
+          <w:b/>
+        </w:rPr>
+      </w:pPr>
+    </w:p>
+    <w:p/>
     <w:p>
       <w:pPr>
         <w:pStyle w:val="Heading2"/>
@@ -1154,6 +1340,7 @@
       </w:pPr>
       <w:proofErr w:type="spellStart"/>
       <w:r>
+        <w:lastRenderedPageBreak/>
         <w:t>Enum</w:t>
       </w:r>
       <w:proofErr w:type="spellEnd"/>
@@ -1228,7 +1415,13 @@
       </w:r>
       <w:proofErr w:type="spellStart"/>
       <w:r>
-        <w:t>iGameObserver</w:t>
+        <w:t>i</w:t>
+      </w:r>
+      <w:r>
+        <w:t>State</w:t>
+      </w:r>
+      <w:r>
+        <w:t>Observer</w:t>
       </w:r>
       <w:proofErr w:type="spellEnd"/>
       <w:r>
@@ -1283,384 +1476,401 @@
         </w:numPr>
       </w:pPr>
       <w:r>
+        <w:t xml:space="preserve">URL </w:t>
+      </w:r>
+      <w:proofErr w:type="spellStart"/>
+      <w:r>
+        <w:t>avatarURL</w:t>
+      </w:r>
+      <w:proofErr w:type="spellEnd"/>
+    </w:p>
+    <w:p>
+      <w:pPr>
+        <w:pStyle w:val="ListParagraph"/>
+        <w:numPr>
+          <w:ilvl w:val="0"/>
+          <w:numId w:val="5"/>
+        </w:numPr>
+      </w:pPr>
+      <w:r>
+        <w:t xml:space="preserve">Integer </w:t>
+      </w:r>
+      <w:proofErr w:type="spellStart"/>
+      <w:r>
+        <w:t>chipsRemaining</w:t>
+      </w:r>
+      <w:proofErr w:type="spellEnd"/>
+    </w:p>
+    <w:p>
+      <w:pPr>
+        <w:pStyle w:val="ListParagraph"/>
+        <w:numPr>
+          <w:ilvl w:val="0"/>
+          <w:numId w:val="5"/>
+        </w:numPr>
+      </w:pPr>
+      <w:proofErr w:type="spellStart"/>
+      <w:r>
+        <w:t>ArrayList</w:t>
+      </w:r>
+      <w:proofErr w:type="spellEnd"/>
+      <w:r>
+        <w:t xml:space="preserve">&lt;Card&gt; </w:t>
+      </w:r>
+      <w:proofErr w:type="spellStart"/>
+      <w:r>
+        <w:t>currentHand</w:t>
+      </w:r>
+      <w:proofErr w:type="spellEnd"/>
+    </w:p>
+    <w:p>
+      <w:pPr>
+        <w:pStyle w:val="ListParagraph"/>
+        <w:numPr>
+          <w:ilvl w:val="0"/>
+          <w:numId w:val="5"/>
+        </w:numPr>
+      </w:pPr>
+      <w:r>
+        <w:t xml:space="preserve">Game </w:t>
+      </w:r>
+      <w:proofErr w:type="spellStart"/>
+      <w:r>
+        <w:t>currentGame</w:t>
+      </w:r>
+      <w:proofErr w:type="spellEnd"/>
+    </w:p>
+    <w:p>
+      <w:pPr>
+        <w:pStyle w:val="ListParagraph"/>
+        <w:numPr>
+          <w:ilvl w:val="0"/>
+          <w:numId w:val="5"/>
+        </w:numPr>
+      </w:pPr>
+      <w:r>
+        <w:t xml:space="preserve">Lobby </w:t>
+      </w:r>
+      <w:proofErr w:type="spellStart"/>
+      <w:r>
+        <w:t>currentLobby</w:t>
+      </w:r>
+      <w:proofErr w:type="spellEnd"/>
+    </w:p>
+    <w:p>
+      <w:pPr>
+        <w:pStyle w:val="ListParagraph"/>
+        <w:numPr>
+          <w:ilvl w:val="0"/>
+          <w:numId w:val="5"/>
+        </w:numPr>
+      </w:pPr>
+      <w:proofErr w:type="spellStart"/>
+      <w:r>
+        <w:t>i</w:t>
+      </w:r>
+      <w:r>
+        <w:t>Client</w:t>
+      </w:r>
+      <w:proofErr w:type="spellEnd"/>
+      <w:r>
+        <w:t xml:space="preserve"> client</w:t>
+      </w:r>
+    </w:p>
+    <w:p>
+      <w:pPr>
+        <w:rPr>
+          <w:b/>
+        </w:rPr>
+      </w:pPr>
+      <w:r>
+        <w:rPr>
+          <w:b/>
+        </w:rPr>
+        <w:t xml:space="preserve">Instance </w:t>
+      </w:r>
+      <w:r>
+        <w:rPr>
+          <w:b/>
+        </w:rPr>
+        <w:t>Methods:</w:t>
+      </w:r>
+    </w:p>
+    <w:p>
+      <w:pPr>
+        <w:pStyle w:val="ListParagraph"/>
+        <w:numPr>
+          <w:ilvl w:val="0"/>
+          <w:numId w:val="6"/>
+        </w:numPr>
+        <w:rPr>
+          <w:b/>
+        </w:rPr>
+      </w:pPr>
+      <w:proofErr w:type="spellStart"/>
+      <w:r>
+        <w:t>addCardToHand</w:t>
+      </w:r>
+      <w:proofErr w:type="spellEnd"/>
+    </w:p>
+    <w:p>
+      <w:pPr>
+        <w:pStyle w:val="ListParagraph"/>
+        <w:numPr>
+          <w:ilvl w:val="0"/>
+          <w:numId w:val="6"/>
+        </w:numPr>
+        <w:rPr>
+          <w:b/>
+        </w:rPr>
+      </w:pPr>
+      <w:proofErr w:type="spellStart"/>
+      <w:r>
+        <w:t>turnStart</w:t>
+      </w:r>
+      <w:proofErr w:type="spellEnd"/>
+    </w:p>
+    <w:p>
+      <w:pPr>
+        <w:pStyle w:val="ListParagraph"/>
+        <w:numPr>
+          <w:ilvl w:val="0"/>
+          <w:numId w:val="6"/>
+        </w:numPr>
+        <w:rPr>
+          <w:b/>
+        </w:rPr>
+      </w:pPr>
+      <w:proofErr w:type="spellStart"/>
+      <w:r>
+        <w:t>placeBet</w:t>
+      </w:r>
+      <w:proofErr w:type="spellEnd"/>
+    </w:p>
+    <w:p>
+      <w:pPr>
+        <w:pStyle w:val="ListParagraph"/>
+        <w:numPr>
+          <w:ilvl w:val="0"/>
+          <w:numId w:val="6"/>
+        </w:numPr>
+        <w:rPr>
+          <w:b/>
+        </w:rPr>
+      </w:pPr>
+      <w:r>
+        <w:t>fold</w:t>
+      </w:r>
+    </w:p>
+    <w:p>
+      <w:pPr>
+        <w:pStyle w:val="ListParagraph"/>
+        <w:numPr>
+          <w:ilvl w:val="0"/>
+          <w:numId w:val="6"/>
+        </w:numPr>
+        <w:rPr>
+          <w:b/>
+        </w:rPr>
+      </w:pPr>
+      <w:proofErr w:type="spellStart"/>
+      <w:r>
+        <w:t>getAvatar</w:t>
+      </w:r>
+      <w:proofErr w:type="spellEnd"/>
+    </w:p>
+    <w:p>
+      <w:pPr>
+        <w:pStyle w:val="ListParagraph"/>
+        <w:numPr>
+          <w:ilvl w:val="0"/>
+          <w:numId w:val="6"/>
+        </w:numPr>
+        <w:rPr>
+          <w:b/>
+        </w:rPr>
+      </w:pPr>
+      <w:proofErr w:type="spellStart"/>
+      <w:r>
+        <w:t>getClientForPlayer</w:t>
+      </w:r>
+      <w:proofErr w:type="spellEnd"/>
+    </w:p>
+    <w:p>
+      <w:pPr>
+        <w:pStyle w:val="ListParagraph"/>
+        <w:numPr>
+          <w:ilvl w:val="0"/>
+          <w:numId w:val="6"/>
+        </w:numPr>
+        <w:rPr>
+          <w:b/>
+        </w:rPr>
+      </w:pPr>
+      <w:proofErr w:type="spellStart"/>
+      <w:r>
+        <w:t>joinGame</w:t>
+      </w:r>
+      <w:proofErr w:type="spellEnd"/>
+    </w:p>
+    <w:p>
+      <w:pPr>
+        <w:pStyle w:val="ListParagraph"/>
+        <w:numPr>
+          <w:ilvl w:val="0"/>
+          <w:numId w:val="6"/>
+        </w:numPr>
+        <w:rPr>
+          <w:b/>
+        </w:rPr>
+      </w:pPr>
+      <w:proofErr w:type="spellStart"/>
+      <w:r>
+        <w:t>leaveGame</w:t>
+      </w:r>
+      <w:proofErr w:type="spellEnd"/>
+    </w:p>
+    <w:p>
+      <w:pPr>
+        <w:pStyle w:val="Heading2"/>
+      </w:pPr>
+      <w:proofErr w:type="spellStart"/>
+      <w:r>
+        <w:t>Client</w:t>
+      </w:r>
+      <w:r>
+        <w:t>Socket</w:t>
+      </w:r>
+      <w:proofErr w:type="spellEnd"/>
+      <w:r>
+        <w:t xml:space="preserve"> &lt;</w:t>
+      </w:r>
+      <w:proofErr w:type="spellStart"/>
+      <w:r>
+        <w:t>iClient</w:t>
+      </w:r>
+      <w:proofErr w:type="spellEnd"/>
+      <w:r>
+        <w:t xml:space="preserve">, </w:t>
+      </w:r>
+      <w:proofErr w:type="spellStart"/>
+      <w:r>
+        <w:t>iObservable</w:t>
+      </w:r>
+      <w:proofErr w:type="spellEnd"/>
+      <w:r>
+        <w:t>&gt;</w:t>
+      </w:r>
+    </w:p>
+    <w:p>
+      <w:r>
+        <w:t>Instances of the class “</w:t>
+      </w:r>
+      <w:proofErr w:type="spellStart"/>
+      <w:r>
+        <w:t>ClientSocket</w:t>
+      </w:r>
+      <w:proofErr w:type="spellEnd"/>
+      <w:r>
+        <w:t>” represent external clients connected to the system</w:t>
+      </w:r>
+      <w:r>
+        <w:t xml:space="preserve"> via TCP sockets</w:t>
+      </w:r>
+      <w:r>
+        <w:t xml:space="preserve">. This class will send messages to the client and listen for messages from the client, automatically rejecting anything that is not signed appropriately. </w:t>
+      </w:r>
+      <w:r>
+        <w:t xml:space="preserve"> This implements the </w:t>
+      </w:r>
+      <w:proofErr w:type="spellStart"/>
+      <w:r>
+        <w:t>iClient</w:t>
+      </w:r>
+      <w:proofErr w:type="spellEnd"/>
+      <w:r>
+        <w:t xml:space="preserve"> interface. </w:t>
+      </w:r>
+    </w:p>
+    <w:p>
+      <w:r>
+        <w:rPr>
+          <w:b/>
+        </w:rPr>
+        <w:t>Instance Members</w:t>
+      </w:r>
+    </w:p>
+    <w:p>
+      <w:pPr>
+        <w:pStyle w:val="ListParagraph"/>
+        <w:numPr>
+          <w:ilvl w:val="0"/>
+          <w:numId w:val="9"/>
+        </w:numPr>
+      </w:pPr>
+      <w:r>
+        <w:t xml:space="preserve">Socket </w:t>
+      </w:r>
+      <w:proofErr w:type="spellStart"/>
+      <w:r>
+        <w:t>socket</w:t>
+      </w:r>
+      <w:proofErr w:type="spellEnd"/>
+    </w:p>
+    <w:p>
+      <w:pPr>
+        <w:pStyle w:val="ListParagraph"/>
+        <w:numPr>
+          <w:ilvl w:val="0"/>
+          <w:numId w:val="9"/>
+        </w:numPr>
+      </w:pPr>
+      <w:r>
+        <w:t xml:space="preserve">String </w:t>
+      </w:r>
+      <w:proofErr w:type="spellStart"/>
+      <w:r>
+        <w:t>authenticationKey</w:t>
+      </w:r>
+      <w:proofErr w:type="spellEnd"/>
+    </w:p>
+    <w:p>
+      <w:pPr>
+        <w:pStyle w:val="ListParagraph"/>
+        <w:numPr>
+          <w:ilvl w:val="0"/>
+          <w:numId w:val="9"/>
+        </w:numPr>
+      </w:pPr>
+      <w:proofErr w:type="spellStart"/>
+      <w:r>
+        <w:t>ArrayList</w:t>
+      </w:r>
+      <w:proofErr w:type="spellEnd"/>
+      <w:r>
+        <w:t>&lt;</w:t>
+      </w:r>
+      <w:proofErr w:type="spellStart"/>
+      <w:r>
+        <w:t>iClientObserver</w:t>
+      </w:r>
+      <w:proofErr w:type="spellEnd"/>
+      <w:r>
+        <w:t>&gt;</w:t>
+      </w:r>
+      <w:r>
+        <w:t xml:space="preserve"> </w:t>
+      </w:r>
+      <w:r>
+        <w:t>observers</w:t>
+      </w:r>
+    </w:p>
+    <w:p>
+      <w:pPr>
+        <w:pStyle w:val="Heading2"/>
+      </w:pPr>
+      <w:r>
         <w:lastRenderedPageBreak/>
-        <w:t xml:space="preserve">URL </w:t>
-      </w:r>
-      <w:proofErr w:type="spellStart"/>
-      <w:r>
-        <w:t>avatarURL</w:t>
-      </w:r>
-      <w:proofErr w:type="spellEnd"/>
-    </w:p>
-    <w:p>
-      <w:pPr>
-        <w:pStyle w:val="ListParagraph"/>
-        <w:numPr>
-          <w:ilvl w:val="0"/>
-          <w:numId w:val="5"/>
-        </w:numPr>
-      </w:pPr>
-      <w:r>
-        <w:t xml:space="preserve">Integer </w:t>
-      </w:r>
-      <w:proofErr w:type="spellStart"/>
-      <w:r>
-        <w:t>chipsRemaining</w:t>
-      </w:r>
-      <w:proofErr w:type="spellEnd"/>
-    </w:p>
-    <w:p>
-      <w:pPr>
-        <w:pStyle w:val="ListParagraph"/>
-        <w:numPr>
-          <w:ilvl w:val="0"/>
-          <w:numId w:val="5"/>
-        </w:numPr>
-      </w:pPr>
-      <w:proofErr w:type="spellStart"/>
-      <w:r>
-        <w:t>ArrayList</w:t>
-      </w:r>
-      <w:proofErr w:type="spellEnd"/>
-      <w:r>
-        <w:t xml:space="preserve">&lt;Card&gt; </w:t>
-      </w:r>
-      <w:proofErr w:type="spellStart"/>
-      <w:r>
-        <w:t>currentHand</w:t>
-      </w:r>
-      <w:proofErr w:type="spellEnd"/>
-    </w:p>
-    <w:p>
-      <w:pPr>
-        <w:pStyle w:val="ListParagraph"/>
-        <w:numPr>
-          <w:ilvl w:val="0"/>
-          <w:numId w:val="5"/>
-        </w:numPr>
-      </w:pPr>
-      <w:r>
-        <w:t xml:space="preserve">Game </w:t>
-      </w:r>
-      <w:proofErr w:type="spellStart"/>
-      <w:r>
-        <w:t>currentGame</w:t>
-      </w:r>
-      <w:proofErr w:type="spellEnd"/>
-    </w:p>
-    <w:p>
-      <w:pPr>
-        <w:pStyle w:val="ListParagraph"/>
-        <w:numPr>
-          <w:ilvl w:val="0"/>
-          <w:numId w:val="5"/>
-        </w:numPr>
-      </w:pPr>
-      <w:proofErr w:type="spellStart"/>
-      <w:r>
-        <w:t>i</w:t>
-      </w:r>
-      <w:r>
-        <w:t>Client</w:t>
-      </w:r>
-      <w:proofErr w:type="spellEnd"/>
-      <w:r>
-        <w:t xml:space="preserve"> client</w:t>
-      </w:r>
-    </w:p>
-    <w:p>
-      <w:pPr>
-        <w:rPr>
-          <w:b/>
-        </w:rPr>
-      </w:pPr>
-      <w:r>
-        <w:rPr>
-          <w:b/>
-        </w:rPr>
-        <w:t xml:space="preserve">Instance </w:t>
-      </w:r>
-      <w:r>
-        <w:rPr>
-          <w:b/>
-        </w:rPr>
-        <w:t>Methods:</w:t>
-      </w:r>
-    </w:p>
-    <w:p>
-      <w:pPr>
-        <w:pStyle w:val="ListParagraph"/>
-        <w:numPr>
-          <w:ilvl w:val="0"/>
-          <w:numId w:val="6"/>
-        </w:numPr>
-        <w:rPr>
-          <w:b/>
-        </w:rPr>
-      </w:pPr>
-      <w:proofErr w:type="spellStart"/>
-      <w:r>
-        <w:t>addCardToHand</w:t>
-      </w:r>
-      <w:proofErr w:type="spellEnd"/>
-    </w:p>
-    <w:p>
-      <w:pPr>
-        <w:pStyle w:val="ListParagraph"/>
-        <w:numPr>
-          <w:ilvl w:val="0"/>
-          <w:numId w:val="6"/>
-        </w:numPr>
-        <w:rPr>
-          <w:b/>
-        </w:rPr>
-      </w:pPr>
-      <w:proofErr w:type="spellStart"/>
-      <w:r>
-        <w:t>turnStart</w:t>
-      </w:r>
-      <w:proofErr w:type="spellEnd"/>
-    </w:p>
-    <w:p>
-      <w:pPr>
-        <w:pStyle w:val="ListParagraph"/>
-        <w:numPr>
-          <w:ilvl w:val="0"/>
-          <w:numId w:val="6"/>
-        </w:numPr>
-        <w:rPr>
-          <w:b/>
-        </w:rPr>
-      </w:pPr>
-      <w:proofErr w:type="spellStart"/>
-      <w:r>
-        <w:t>placeBet</w:t>
-      </w:r>
-      <w:proofErr w:type="spellEnd"/>
-    </w:p>
-    <w:p>
-      <w:pPr>
-        <w:pStyle w:val="ListParagraph"/>
-        <w:numPr>
-          <w:ilvl w:val="0"/>
-          <w:numId w:val="6"/>
-        </w:numPr>
-        <w:rPr>
-          <w:b/>
-        </w:rPr>
-      </w:pPr>
-      <w:r>
-        <w:t>fold</w:t>
-      </w:r>
-    </w:p>
-    <w:p>
-      <w:pPr>
-        <w:pStyle w:val="ListParagraph"/>
-        <w:numPr>
-          <w:ilvl w:val="0"/>
-          <w:numId w:val="6"/>
-        </w:numPr>
-        <w:rPr>
-          <w:b/>
-        </w:rPr>
-      </w:pPr>
-      <w:proofErr w:type="spellStart"/>
-      <w:r>
-        <w:t>getAvatar</w:t>
-      </w:r>
-      <w:proofErr w:type="spellEnd"/>
-    </w:p>
-    <w:p>
-      <w:pPr>
-        <w:pStyle w:val="ListParagraph"/>
-        <w:numPr>
-          <w:ilvl w:val="0"/>
-          <w:numId w:val="6"/>
-        </w:numPr>
-        <w:rPr>
-          <w:b/>
-        </w:rPr>
-      </w:pPr>
-      <w:proofErr w:type="spellStart"/>
-      <w:r>
-        <w:t>getClientForPlayer</w:t>
-      </w:r>
-      <w:proofErr w:type="spellEnd"/>
-    </w:p>
-    <w:p>
-      <w:pPr>
-        <w:pStyle w:val="ListParagraph"/>
-        <w:numPr>
-          <w:ilvl w:val="0"/>
-          <w:numId w:val="6"/>
-        </w:numPr>
-        <w:rPr>
-          <w:b/>
-        </w:rPr>
-      </w:pPr>
-      <w:proofErr w:type="spellStart"/>
-      <w:r>
-        <w:t>joinGame</w:t>
-      </w:r>
-      <w:proofErr w:type="spellEnd"/>
-    </w:p>
-    <w:p>
-      <w:pPr>
-        <w:pStyle w:val="ListParagraph"/>
-        <w:numPr>
-          <w:ilvl w:val="0"/>
-          <w:numId w:val="6"/>
-        </w:numPr>
-        <w:rPr>
-          <w:b/>
-        </w:rPr>
-      </w:pPr>
-      <w:proofErr w:type="spellStart"/>
-      <w:r>
-        <w:t>leaveGame</w:t>
-      </w:r>
-      <w:proofErr w:type="spellEnd"/>
-    </w:p>
-    <w:p>
-      <w:pPr>
-        <w:pStyle w:val="Heading2"/>
-      </w:pPr>
-      <w:proofErr w:type="spellStart"/>
-      <w:r>
-        <w:t>Client</w:t>
-      </w:r>
-      <w:r>
-        <w:t>Socket</w:t>
-      </w:r>
-      <w:proofErr w:type="spellEnd"/>
-      <w:r>
-        <w:t xml:space="preserve"> &lt;</w:t>
-      </w:r>
-      <w:proofErr w:type="spellStart"/>
-      <w:r>
-        <w:t>iClient</w:t>
-      </w:r>
-      <w:proofErr w:type="spellEnd"/>
-      <w:r>
-        <w:t xml:space="preserve">, </w:t>
-      </w:r>
-      <w:proofErr w:type="spellStart"/>
-      <w:r>
-        <w:t>iObservable</w:t>
-      </w:r>
-      <w:proofErr w:type="spellEnd"/>
-      <w:r>
-        <w:t>&gt;</w:t>
-      </w:r>
-    </w:p>
-    <w:p>
-      <w:r>
-        <w:t>Instances of the class “</w:t>
-      </w:r>
-      <w:proofErr w:type="spellStart"/>
-      <w:r>
-        <w:t>ClientSocket</w:t>
-      </w:r>
-      <w:proofErr w:type="spellEnd"/>
-      <w:r>
-        <w:t>” represent external clients connected to the system</w:t>
-      </w:r>
-      <w:r>
-        <w:t xml:space="preserve"> via TCP sockets</w:t>
-      </w:r>
-      <w:r>
-        <w:t xml:space="preserve">. This class will send messages to the client and listen for messages from the client, automatically rejecting anything that is not signed appropriately. </w:t>
-      </w:r>
-      <w:r>
-        <w:t xml:space="preserve"> This implements the </w:t>
-      </w:r>
-      <w:proofErr w:type="spellStart"/>
-      <w:r>
-        <w:t>iClient</w:t>
-      </w:r>
-      <w:proofErr w:type="spellEnd"/>
-      <w:r>
-        <w:t xml:space="preserve"> interface. </w:t>
-      </w:r>
-    </w:p>
-    <w:p>
-      <w:r>
-        <w:rPr>
-          <w:b/>
-        </w:rPr>
-        <w:t>Instance Members</w:t>
-      </w:r>
-    </w:p>
-    <w:p>
-      <w:pPr>
-        <w:pStyle w:val="ListParagraph"/>
-        <w:numPr>
-          <w:ilvl w:val="0"/>
-          <w:numId w:val="9"/>
-        </w:numPr>
-      </w:pPr>
-      <w:r>
-        <w:t xml:space="preserve">Socket </w:t>
-      </w:r>
-      <w:proofErr w:type="spellStart"/>
-      <w:r>
-        <w:t>socket</w:t>
-      </w:r>
-      <w:proofErr w:type="spellEnd"/>
-    </w:p>
-    <w:p>
-      <w:pPr>
-        <w:pStyle w:val="ListParagraph"/>
-        <w:numPr>
-          <w:ilvl w:val="0"/>
-          <w:numId w:val="9"/>
-        </w:numPr>
-      </w:pPr>
-      <w:r>
-        <w:t xml:space="preserve">String </w:t>
-      </w:r>
-      <w:proofErr w:type="spellStart"/>
-      <w:r>
-        <w:t>authenticationKey</w:t>
-      </w:r>
-      <w:proofErr w:type="spellEnd"/>
-    </w:p>
-    <w:p>
-      <w:pPr>
-        <w:pStyle w:val="ListParagraph"/>
-        <w:numPr>
-          <w:ilvl w:val="0"/>
-          <w:numId w:val="9"/>
-        </w:numPr>
-      </w:pPr>
-      <w:proofErr w:type="spellStart"/>
-      <w:r>
-        <w:t>ArrayList</w:t>
-      </w:r>
-      <w:proofErr w:type="spellEnd"/>
-      <w:r>
-        <w:t>&lt;</w:t>
-      </w:r>
-      <w:proofErr w:type="spellStart"/>
-      <w:r>
-        <w:t>iClientObserver</w:t>
-      </w:r>
-      <w:proofErr w:type="spellEnd"/>
-      <w:r>
-        <w:t>&gt;</w:t>
-      </w:r>
-      <w:r>
-        <w:t xml:space="preserve"> </w:t>
-      </w:r>
-      <w:r>
-        <w:t>observers</w:t>
-      </w:r>
-    </w:p>
-    <w:p>
-      <w:pPr>
-        <w:pStyle w:val="Heading2"/>
-      </w:pPr>
-      <w:r>
         <w:t>Message</w:t>
       </w:r>
     </w:p>
@@ -1869,14 +2079,29 @@
       <w:proofErr w:type="spellStart"/>
       <w:proofErr w:type="gramStart"/>
       <w:r>
-        <w:t>iGameObserver</w:t>
+        <w:t>i</w:t>
+      </w:r>
+      <w:r>
+        <w:t>State</w:t>
+      </w:r>
+      <w:r>
+        <w:t>Observer</w:t>
       </w:r>
       <w:proofErr w:type="spellEnd"/>
       <w:proofErr w:type="gramEnd"/>
     </w:p>
     <w:p>
       <w:r>
-        <w:t>This represents something that observes the state of a game. It defines a common callback to be used.</w:t>
+        <w:t>This represents something that observes the state of a game</w:t>
+      </w:r>
+      <w:r>
+        <w:t xml:space="preserve"> or lobby</w:t>
+      </w:r>
+      <w:r>
+        <w:t>. It defin</w:t>
+      </w:r>
+      <w:r>
+        <w:t>es a common callback to be used which takes as an argument the Message that represents the new state.</w:t>
       </w:r>
     </w:p>
     <w:p>
@@ -1897,7 +2122,7 @@
       </w:pPr>
       <w:proofErr w:type="spellStart"/>
       <w:r>
-        <w:t>onGameStateChanged</w:t>
+        <w:t>onStateChanged</w:t>
       </w:r>
       <w:proofErr w:type="spellEnd"/>
     </w:p>
@@ -2877,6 +3102,119 @@
     </w:lvl>
   </w:abstractNum>
   <w:abstractNum w:abstractNumId="8">
+    <w:nsid w:val="492557E3"/>
+    <w:multiLevelType w:val="hybridMultilevel"/>
+    <w:tmpl w:val="D87A5B38"/>
+    <w:lvl w:ilvl="0" w:tplc="04090001">
+      <w:start w:val="1"/>
+      <w:numFmt w:val="bullet"/>
+      <w:lvlText w:val=""/>
+      <w:lvlJc w:val="left"/>
+      <w:pPr>
+        <w:ind w:left="720" w:hanging="360"/>
+      </w:pPr>
+      <w:rPr>
+        <w:rFonts w:ascii="Symbol" w:hAnsi="Symbol" w:hint="default"/>
+      </w:rPr>
+    </w:lvl>
+    <w:lvl w:ilvl="1" w:tplc="04090003" w:tentative="1">
+      <w:start w:val="1"/>
+      <w:numFmt w:val="bullet"/>
+      <w:lvlText w:val="o"/>
+      <w:lvlJc w:val="left"/>
+      <w:pPr>
+        <w:ind w:left="1440" w:hanging="360"/>
+      </w:pPr>
+      <w:rPr>
+        <w:rFonts w:ascii="Courier New" w:hAnsi="Courier New" w:cs="Courier New" w:hint="default"/>
+      </w:rPr>
+    </w:lvl>
+    <w:lvl w:ilvl="2" w:tplc="04090005" w:tentative="1">
+      <w:start w:val="1"/>
+      <w:numFmt w:val="bullet"/>
+      <w:lvlText w:val=""/>
+      <w:lvlJc w:val="left"/>
+      <w:pPr>
+        <w:ind w:left="2160" w:hanging="360"/>
+      </w:pPr>
+      <w:rPr>
+        <w:rFonts w:ascii="Wingdings" w:hAnsi="Wingdings" w:hint="default"/>
+      </w:rPr>
+    </w:lvl>
+    <w:lvl w:ilvl="3" w:tplc="04090001" w:tentative="1">
+      <w:start w:val="1"/>
+      <w:numFmt w:val="bullet"/>
+      <w:lvlText w:val=""/>
+      <w:lvlJc w:val="left"/>
+      <w:pPr>
+        <w:ind w:left="2880" w:hanging="360"/>
+      </w:pPr>
+      <w:rPr>
+        <w:rFonts w:ascii="Symbol" w:hAnsi="Symbol" w:hint="default"/>
+      </w:rPr>
+    </w:lvl>
+    <w:lvl w:ilvl="4" w:tplc="04090003" w:tentative="1">
+      <w:start w:val="1"/>
+      <w:numFmt w:val="bullet"/>
+      <w:lvlText w:val="o"/>
+      <w:lvlJc w:val="left"/>
+      <w:pPr>
+        <w:ind w:left="3600" w:hanging="360"/>
+      </w:pPr>
+      <w:rPr>
+        <w:rFonts w:ascii="Courier New" w:hAnsi="Courier New" w:cs="Courier New" w:hint="default"/>
+      </w:rPr>
+    </w:lvl>
+    <w:lvl w:ilvl="5" w:tplc="04090005" w:tentative="1">
+      <w:start w:val="1"/>
+      <w:numFmt w:val="bullet"/>
+      <w:lvlText w:val=""/>
+      <w:lvlJc w:val="left"/>
+      <w:pPr>
+        <w:ind w:left="4320" w:hanging="360"/>
+      </w:pPr>
+      <w:rPr>
+        <w:rFonts w:ascii="Wingdings" w:hAnsi="Wingdings" w:hint="default"/>
+      </w:rPr>
+    </w:lvl>
+    <w:lvl w:ilvl="6" w:tplc="04090001" w:tentative="1">
+      <w:start w:val="1"/>
+      <w:numFmt w:val="bullet"/>
+      <w:lvlText w:val=""/>
+      <w:lvlJc w:val="left"/>
+      <w:pPr>
+        <w:ind w:left="5040" w:hanging="360"/>
+      </w:pPr>
+      <w:rPr>
+        <w:rFonts w:ascii="Symbol" w:hAnsi="Symbol" w:hint="default"/>
+      </w:rPr>
+    </w:lvl>
+    <w:lvl w:ilvl="7" w:tplc="04090003" w:tentative="1">
+      <w:start w:val="1"/>
+      <w:numFmt w:val="bullet"/>
+      <w:lvlText w:val="o"/>
+      <w:lvlJc w:val="left"/>
+      <w:pPr>
+        <w:ind w:left="5760" w:hanging="360"/>
+      </w:pPr>
+      <w:rPr>
+        <w:rFonts w:ascii="Courier New" w:hAnsi="Courier New" w:cs="Courier New" w:hint="default"/>
+      </w:rPr>
+    </w:lvl>
+    <w:lvl w:ilvl="8" w:tplc="04090005" w:tentative="1">
+      <w:start w:val="1"/>
+      <w:numFmt w:val="bullet"/>
+      <w:lvlText w:val=""/>
+      <w:lvlJc w:val="left"/>
+      <w:pPr>
+        <w:ind w:left="6480" w:hanging="360"/>
+      </w:pPr>
+      <w:rPr>
+        <w:rFonts w:ascii="Wingdings" w:hAnsi="Wingdings" w:hint="default"/>
+      </w:rPr>
+    </w:lvl>
+  </w:abstractNum>
+  <w:abstractNum w:abstractNumId="9">
     <w:nsid w:val="506620CD"/>
     <w:multiLevelType w:val="hybridMultilevel"/>
     <w:tmpl w:val="396C6A9A"/>
@@ -2989,7 +3327,7 @@
       </w:rPr>
     </w:lvl>
   </w:abstractNum>
-  <w:abstractNum w:abstractNumId="9">
+  <w:abstractNum w:abstractNumId="10">
     <w:nsid w:val="6BBB2362"/>
     <w:multiLevelType w:val="hybridMultilevel"/>
     <w:tmpl w:val="42588E1C"/>
@@ -3102,7 +3440,7 @@
       </w:rPr>
     </w:lvl>
   </w:abstractNum>
-  <w:abstractNum w:abstractNumId="10">
+  <w:abstractNum w:abstractNumId="11">
     <w:nsid w:val="6CF41EA4"/>
     <w:multiLevelType w:val="hybridMultilevel"/>
     <w:tmpl w:val="9350FC8C"/>
@@ -3215,10 +3553,123 @@
       </w:rPr>
     </w:lvl>
   </w:abstractNum>
-  <w:abstractNum w:abstractNumId="11">
+  <w:abstractNum w:abstractNumId="12">
     <w:nsid w:val="73AD7AF5"/>
     <w:multiLevelType w:val="hybridMultilevel"/>
     <w:tmpl w:val="CE1C9278"/>
+    <w:lvl w:ilvl="0" w:tplc="04090001">
+      <w:start w:val="1"/>
+      <w:numFmt w:val="bullet"/>
+      <w:lvlText w:val=""/>
+      <w:lvlJc w:val="left"/>
+      <w:pPr>
+        <w:ind w:left="720" w:hanging="360"/>
+      </w:pPr>
+      <w:rPr>
+        <w:rFonts w:ascii="Symbol" w:hAnsi="Symbol" w:hint="default"/>
+      </w:rPr>
+    </w:lvl>
+    <w:lvl w:ilvl="1" w:tplc="04090003" w:tentative="1">
+      <w:start w:val="1"/>
+      <w:numFmt w:val="bullet"/>
+      <w:lvlText w:val="o"/>
+      <w:lvlJc w:val="left"/>
+      <w:pPr>
+        <w:ind w:left="1440" w:hanging="360"/>
+      </w:pPr>
+      <w:rPr>
+        <w:rFonts w:ascii="Courier New" w:hAnsi="Courier New" w:cs="Courier New" w:hint="default"/>
+      </w:rPr>
+    </w:lvl>
+    <w:lvl w:ilvl="2" w:tplc="04090005" w:tentative="1">
+      <w:start w:val="1"/>
+      <w:numFmt w:val="bullet"/>
+      <w:lvlText w:val=""/>
+      <w:lvlJc w:val="left"/>
+      <w:pPr>
+        <w:ind w:left="2160" w:hanging="360"/>
+      </w:pPr>
+      <w:rPr>
+        <w:rFonts w:ascii="Wingdings" w:hAnsi="Wingdings" w:hint="default"/>
+      </w:rPr>
+    </w:lvl>
+    <w:lvl w:ilvl="3" w:tplc="04090001" w:tentative="1">
+      <w:start w:val="1"/>
+      <w:numFmt w:val="bullet"/>
+      <w:lvlText w:val=""/>
+      <w:lvlJc w:val="left"/>
+      <w:pPr>
+        <w:ind w:left="2880" w:hanging="360"/>
+      </w:pPr>
+      <w:rPr>
+        <w:rFonts w:ascii="Symbol" w:hAnsi="Symbol" w:hint="default"/>
+      </w:rPr>
+    </w:lvl>
+    <w:lvl w:ilvl="4" w:tplc="04090003" w:tentative="1">
+      <w:start w:val="1"/>
+      <w:numFmt w:val="bullet"/>
+      <w:lvlText w:val="o"/>
+      <w:lvlJc w:val="left"/>
+      <w:pPr>
+        <w:ind w:left="3600" w:hanging="360"/>
+      </w:pPr>
+      <w:rPr>
+        <w:rFonts w:ascii="Courier New" w:hAnsi="Courier New" w:cs="Courier New" w:hint="default"/>
+      </w:rPr>
+    </w:lvl>
+    <w:lvl w:ilvl="5" w:tplc="04090005" w:tentative="1">
+      <w:start w:val="1"/>
+      <w:numFmt w:val="bullet"/>
+      <w:lvlText w:val=""/>
+      <w:lvlJc w:val="left"/>
+      <w:pPr>
+        <w:ind w:left="4320" w:hanging="360"/>
+      </w:pPr>
+      <w:rPr>
+        <w:rFonts w:ascii="Wingdings" w:hAnsi="Wingdings" w:hint="default"/>
+      </w:rPr>
+    </w:lvl>
+    <w:lvl w:ilvl="6" w:tplc="04090001" w:tentative="1">
+      <w:start w:val="1"/>
+      <w:numFmt w:val="bullet"/>
+      <w:lvlText w:val=""/>
+      <w:lvlJc w:val="left"/>
+      <w:pPr>
+        <w:ind w:left="5040" w:hanging="360"/>
+      </w:pPr>
+      <w:rPr>
+        <w:rFonts w:ascii="Symbol" w:hAnsi="Symbol" w:hint="default"/>
+      </w:rPr>
+    </w:lvl>
+    <w:lvl w:ilvl="7" w:tplc="04090003" w:tentative="1">
+      <w:start w:val="1"/>
+      <w:numFmt w:val="bullet"/>
+      <w:lvlText w:val="o"/>
+      <w:lvlJc w:val="left"/>
+      <w:pPr>
+        <w:ind w:left="5760" w:hanging="360"/>
+      </w:pPr>
+      <w:rPr>
+        <w:rFonts w:ascii="Courier New" w:hAnsi="Courier New" w:cs="Courier New" w:hint="default"/>
+      </w:rPr>
+    </w:lvl>
+    <w:lvl w:ilvl="8" w:tplc="04090005" w:tentative="1">
+      <w:start w:val="1"/>
+      <w:numFmt w:val="bullet"/>
+      <w:lvlText w:val=""/>
+      <w:lvlJc w:val="left"/>
+      <w:pPr>
+        <w:ind w:left="6480" w:hanging="360"/>
+      </w:pPr>
+      <w:rPr>
+        <w:rFonts w:ascii="Wingdings" w:hAnsi="Wingdings" w:hint="default"/>
+      </w:rPr>
+    </w:lvl>
+  </w:abstractNum>
+  <w:abstractNum w:abstractNumId="13">
+    <w:nsid w:val="7ED17A60"/>
+    <w:multiLevelType w:val="hybridMultilevel"/>
+    <w:tmpl w:val="F97A6E84"/>
     <w:lvl w:ilvl="0" w:tplc="04090001">
       <w:start w:val="1"/>
       <w:numFmt w:val="bullet"/>
@@ -3335,7 +3786,7 @@
     <w:abstractNumId w:val="2"/>
   </w:num>
   <w:num w:numId="3">
-    <w:abstractNumId w:val="8"/>
+    <w:abstractNumId w:val="9"/>
   </w:num>
   <w:num w:numId="4">
     <w:abstractNumId w:val="0"/>
@@ -3350,7 +3801,7 @@
     <w:abstractNumId w:val="1"/>
   </w:num>
   <w:num w:numId="8">
-    <w:abstractNumId w:val="11"/>
+    <w:abstractNumId w:val="12"/>
   </w:num>
   <w:num w:numId="9">
     <w:abstractNumId w:val="6"/>
@@ -3359,10 +3810,16 @@
     <w:abstractNumId w:val="3"/>
   </w:num>
   <w:num w:numId="11">
+    <w:abstractNumId w:val="11"/>
+  </w:num>
+  <w:num w:numId="12">
     <w:abstractNumId w:val="10"/>
   </w:num>
-  <w:num w:numId="12">
-    <w:abstractNumId w:val="9"/>
+  <w:num w:numId="13">
+    <w:abstractNumId w:val="8"/>
+  </w:num>
+  <w:num w:numId="14">
+    <w:abstractNumId w:val="13"/>
   </w:num>
 </w:numbering>
 </file>

</xml_diff>